<commit_message>
Hot forming process - subsection of thesis
</commit_message>
<xml_diff>
--- a/res/thesis/diploma_thesis.docx
+++ b/res/thesis/diploma_thesis.docx
@@ -451,7 +451,23 @@
           <w:rFonts w:ascii="Times New Roman" w:hAnsi="Times New Roman"/>
           <w:lang w:val="en-US"/>
         </w:rPr>
-        <w:t>Nr albumu:</w:t>
+        <w:t xml:space="preserve">Nr </w:t>
+      </w:r>
+      <w:proofErr w:type="spellStart"/>
+      <w:r>
+        <w:rPr>
+          <w:rFonts w:ascii="Times New Roman" w:hAnsi="Times New Roman"/>
+          <w:lang w:val="en-US"/>
+        </w:rPr>
+        <w:t>albumu</w:t>
+      </w:r>
+      <w:proofErr w:type="spellEnd"/>
+      <w:r>
+        <w:rPr>
+          <w:rFonts w:ascii="Times New Roman" w:hAnsi="Times New Roman"/>
+          <w:lang w:val="en-US"/>
+        </w:rPr>
+        <w:t>:</w:t>
       </w:r>
       <w:r>
         <w:rPr>
@@ -506,12 +522,21 @@
           <w:lang w:val="en-GB"/>
         </w:rPr>
       </w:pPr>
-      <w:r>
-        <w:rPr>
-          <w:rFonts w:ascii="Times New Roman" w:hAnsi="Times New Roman"/>
-          <w:lang w:val="en-GB"/>
-        </w:rPr>
-        <w:t xml:space="preserve">Promotor: </w:t>
+      <w:proofErr w:type="spellStart"/>
+      <w:r>
+        <w:rPr>
+          <w:rFonts w:ascii="Times New Roman" w:hAnsi="Times New Roman"/>
+          <w:lang w:val="en-GB"/>
+        </w:rPr>
+        <w:t>Promotor</w:t>
+      </w:r>
+      <w:proofErr w:type="spellEnd"/>
+      <w:r>
+        <w:rPr>
+          <w:rFonts w:ascii="Times New Roman" w:hAnsi="Times New Roman"/>
+          <w:lang w:val="en-GB"/>
+        </w:rPr>
+        <w:t xml:space="preserve">: </w:t>
       </w:r>
       <w:r>
         <w:rPr>
@@ -541,12 +566,53 @@
         </w:rPr>
         <w:tab/>
       </w:r>
-      <w:r>
-        <w:rPr>
-          <w:rFonts w:ascii="Times New Roman" w:hAnsi="Times New Roman"/>
-          <w:lang w:val="en-GB"/>
-        </w:rPr>
-        <w:t>dr hab. inż. Łukasz Rauch</w:t>
+      <w:proofErr w:type="spellStart"/>
+      <w:r>
+        <w:rPr>
+          <w:rFonts w:ascii="Times New Roman" w:hAnsi="Times New Roman"/>
+          <w:lang w:val="en-GB"/>
+        </w:rPr>
+        <w:t>dr</w:t>
+      </w:r>
+      <w:proofErr w:type="spellEnd"/>
+      <w:r>
+        <w:rPr>
+          <w:rFonts w:ascii="Times New Roman" w:hAnsi="Times New Roman"/>
+          <w:lang w:val="en-GB"/>
+        </w:rPr>
+        <w:t xml:space="preserve"> hab. </w:t>
+      </w:r>
+      <w:proofErr w:type="spellStart"/>
+      <w:r>
+        <w:rPr>
+          <w:rFonts w:ascii="Times New Roman" w:hAnsi="Times New Roman"/>
+          <w:lang w:val="en-GB"/>
+        </w:rPr>
+        <w:t>inż</w:t>
+      </w:r>
+      <w:proofErr w:type="spellEnd"/>
+      <w:r>
+        <w:rPr>
+          <w:rFonts w:ascii="Times New Roman" w:hAnsi="Times New Roman"/>
+          <w:lang w:val="en-GB"/>
+        </w:rPr>
+        <w:t xml:space="preserve">. </w:t>
+      </w:r>
+      <w:proofErr w:type="spellStart"/>
+      <w:r>
+        <w:rPr>
+          <w:rFonts w:ascii="Times New Roman" w:hAnsi="Times New Roman"/>
+          <w:lang w:val="en-GB"/>
+        </w:rPr>
+        <w:t>Łukasz</w:t>
+      </w:r>
+      <w:proofErr w:type="spellEnd"/>
+      <w:r>
+        <w:rPr>
+          <w:rFonts w:ascii="Times New Roman" w:hAnsi="Times New Roman"/>
+          <w:lang w:val="en-GB"/>
+        </w:rPr>
+        <w:t xml:space="preserve"> Rauch</w:t>
       </w:r>
     </w:p>
     <w:p>
@@ -557,12 +623,37 @@
           <w:lang w:val="en-GB"/>
         </w:rPr>
       </w:pPr>
-      <w:r>
-        <w:rPr>
-          <w:rFonts w:ascii="Times New Roman" w:hAnsi="Times New Roman"/>
-          <w:lang w:val="en-GB"/>
-        </w:rPr>
-        <w:t>Promotor z przemysłu:</w:t>
+      <w:proofErr w:type="spellStart"/>
+      <w:r>
+        <w:rPr>
+          <w:rFonts w:ascii="Times New Roman" w:hAnsi="Times New Roman"/>
+          <w:lang w:val="en-GB"/>
+        </w:rPr>
+        <w:t>Promotor</w:t>
+      </w:r>
+      <w:proofErr w:type="spellEnd"/>
+      <w:r>
+        <w:rPr>
+          <w:rFonts w:ascii="Times New Roman" w:hAnsi="Times New Roman"/>
+          <w:lang w:val="en-GB"/>
+        </w:rPr>
+        <w:t xml:space="preserve"> z </w:t>
+      </w:r>
+      <w:proofErr w:type="spellStart"/>
+      <w:r>
+        <w:rPr>
+          <w:rFonts w:ascii="Times New Roman" w:hAnsi="Times New Roman"/>
+          <w:lang w:val="en-GB"/>
+        </w:rPr>
+        <w:t>przemysłu</w:t>
+      </w:r>
+      <w:proofErr w:type="spellEnd"/>
+      <w:r>
+        <w:rPr>
+          <w:rFonts w:ascii="Times New Roman" w:hAnsi="Times New Roman"/>
+          <w:lang w:val="en-GB"/>
+        </w:rPr>
+        <w:t>:</w:t>
       </w:r>
       <w:r>
         <w:rPr>
@@ -583,7 +674,39 @@
           <w:rFonts w:ascii="Times New Roman" w:hAnsi="Times New Roman"/>
           <w:lang w:val="en-GB"/>
         </w:rPr>
-        <w:t>Luc Van de Putte, ArcelorMittal Poland</w:t>
+        <w:t xml:space="preserve">Luc Van de </w:t>
+      </w:r>
+      <w:proofErr w:type="spellStart"/>
+      <w:r>
+        <w:rPr>
+          <w:rFonts w:ascii="Times New Roman" w:hAnsi="Times New Roman"/>
+          <w:lang w:val="en-GB"/>
+        </w:rPr>
+        <w:t>Putte</w:t>
+      </w:r>
+      <w:proofErr w:type="spellEnd"/>
+      <w:r>
+        <w:rPr>
+          <w:rFonts w:ascii="Times New Roman" w:hAnsi="Times New Roman"/>
+          <w:lang w:val="en-GB"/>
+        </w:rPr>
+        <w:t xml:space="preserve">, </w:t>
+      </w:r>
+      <w:proofErr w:type="spellStart"/>
+      <w:r>
+        <w:rPr>
+          <w:rFonts w:ascii="Times New Roman" w:hAnsi="Times New Roman"/>
+          <w:lang w:val="en-GB"/>
+        </w:rPr>
+        <w:t>ArcelorMittal</w:t>
+      </w:r>
+      <w:proofErr w:type="spellEnd"/>
+      <w:r>
+        <w:rPr>
+          <w:rFonts w:ascii="Times New Roman" w:hAnsi="Times New Roman"/>
+          <w:lang w:val="en-GB"/>
+        </w:rPr>
+        <w:t xml:space="preserve"> Poland</w:t>
       </w:r>
     </w:p>
     <w:p>
@@ -594,12 +717,21 @@
           <w:lang w:val="en-GB"/>
         </w:rPr>
       </w:pPr>
-      <w:r>
-        <w:rPr>
-          <w:rFonts w:ascii="Times New Roman" w:hAnsi="Times New Roman"/>
-          <w:lang w:val="en-GB"/>
-        </w:rPr>
-        <w:t xml:space="preserve">Recenzent: </w:t>
+      <w:proofErr w:type="spellStart"/>
+      <w:r>
+        <w:rPr>
+          <w:rFonts w:ascii="Times New Roman" w:hAnsi="Times New Roman"/>
+          <w:lang w:val="en-GB"/>
+        </w:rPr>
+        <w:t>Recenzent</w:t>
+      </w:r>
+      <w:proofErr w:type="spellEnd"/>
+      <w:r>
+        <w:rPr>
+          <w:rFonts w:ascii="Times New Roman" w:hAnsi="Times New Roman"/>
+          <w:lang w:val="en-GB"/>
+        </w:rPr>
+        <w:t xml:space="preserve">: </w:t>
       </w:r>
       <w:r>
         <w:rPr>
@@ -634,15 +766,40 @@
           <w:rFonts w:ascii="Times New Roman" w:hAnsi="Times New Roman"/>
           <w:lang w:val="en-GB"/>
         </w:rPr>
-        <w:t xml:space="preserve">prof. dr. hab. inż. </w:t>
-      </w:r>
-      <w:r>
-        <w:rPr>
-          <w:rFonts w:ascii="Times New Roman" w:hAnsi="Times New Roman"/>
-          <w:lang w:val="en-GB"/>
-        </w:rPr>
-        <w:t>Jan Kusiak</w:t>
-      </w:r>
+        <w:t xml:space="preserve">prof. dr. hab. </w:t>
+      </w:r>
+      <w:proofErr w:type="spellStart"/>
+      <w:r>
+        <w:rPr>
+          <w:rFonts w:ascii="Times New Roman" w:hAnsi="Times New Roman"/>
+          <w:lang w:val="en-GB"/>
+        </w:rPr>
+        <w:t>inż</w:t>
+      </w:r>
+      <w:proofErr w:type="spellEnd"/>
+      <w:r>
+        <w:rPr>
+          <w:rFonts w:ascii="Times New Roman" w:hAnsi="Times New Roman"/>
+          <w:lang w:val="en-GB"/>
+        </w:rPr>
+        <w:t xml:space="preserve">. </w:t>
+      </w:r>
+      <w:r>
+        <w:rPr>
+          <w:rFonts w:ascii="Times New Roman" w:hAnsi="Times New Roman"/>
+          <w:lang w:val="en-GB"/>
+        </w:rPr>
+        <w:t xml:space="preserve">Jan </w:t>
+      </w:r>
+      <w:proofErr w:type="spellStart"/>
+      <w:r>
+        <w:rPr>
+          <w:rFonts w:ascii="Times New Roman" w:hAnsi="Times New Roman"/>
+          <w:lang w:val="en-GB"/>
+        </w:rPr>
+        <w:t>Kusiak</w:t>
+      </w:r>
+      <w:proofErr w:type="spellEnd"/>
     </w:p>
     <w:p>
       <w:pPr>
@@ -710,12 +867,37 @@
           <w:lang w:val="en-GB"/>
         </w:rPr>
       </w:pPr>
-      <w:r>
-        <w:rPr>
-          <w:rFonts w:ascii="Times New Roman" w:hAnsi="Times New Roman"/>
-          <w:lang w:val="en-GB"/>
-        </w:rPr>
-        <w:t>Podpis dyplomanta:</w:t>
+      <w:proofErr w:type="spellStart"/>
+      <w:r>
+        <w:rPr>
+          <w:rFonts w:ascii="Times New Roman" w:hAnsi="Times New Roman"/>
+          <w:lang w:val="en-GB"/>
+        </w:rPr>
+        <w:t>Podpis</w:t>
+      </w:r>
+      <w:proofErr w:type="spellEnd"/>
+      <w:r>
+        <w:rPr>
+          <w:rFonts w:ascii="Times New Roman" w:hAnsi="Times New Roman"/>
+          <w:lang w:val="en-GB"/>
+        </w:rPr>
+        <w:t xml:space="preserve"> </w:t>
+      </w:r>
+      <w:proofErr w:type="spellStart"/>
+      <w:r>
+        <w:rPr>
+          <w:rFonts w:ascii="Times New Roman" w:hAnsi="Times New Roman"/>
+          <w:lang w:val="en-GB"/>
+        </w:rPr>
+        <w:t>dyplomanta</w:t>
+      </w:r>
+      <w:proofErr w:type="spellEnd"/>
+      <w:r>
+        <w:rPr>
+          <w:rFonts w:ascii="Times New Roman" w:hAnsi="Times New Roman"/>
+          <w:lang w:val="en-GB"/>
+        </w:rPr>
+        <w:t>:</w:t>
       </w:r>
       <w:r>
         <w:rPr>
@@ -758,7 +940,38 @@
           <w:lang w:val="en-GB"/>
         </w:rPr>
         <w:tab/>
-        <w:t>Podpis promotora:</w:t>
+      </w:r>
+      <w:proofErr w:type="spellStart"/>
+      <w:r>
+        <w:rPr>
+          <w:rFonts w:ascii="Times New Roman" w:hAnsi="Times New Roman"/>
+          <w:lang w:val="en-GB"/>
+        </w:rPr>
+        <w:t>Podpis</w:t>
+      </w:r>
+      <w:proofErr w:type="spellEnd"/>
+      <w:r>
+        <w:rPr>
+          <w:rFonts w:ascii="Times New Roman" w:hAnsi="Times New Roman"/>
+          <w:lang w:val="en-GB"/>
+        </w:rPr>
+        <w:t xml:space="preserve"> </w:t>
+      </w:r>
+      <w:proofErr w:type="spellStart"/>
+      <w:r>
+        <w:rPr>
+          <w:rFonts w:ascii="Times New Roman" w:hAnsi="Times New Roman"/>
+          <w:lang w:val="en-GB"/>
+        </w:rPr>
+        <w:t>promotora</w:t>
+      </w:r>
+      <w:proofErr w:type="spellEnd"/>
+      <w:r>
+        <w:rPr>
+          <w:rFonts w:ascii="Times New Roman" w:hAnsi="Times New Roman"/>
+          <w:lang w:val="en-GB"/>
+        </w:rPr>
+        <w:t>:</w:t>
       </w:r>
     </w:p>
     <w:p>
@@ -805,22 +1018,14 @@
     <w:p>
       <w:pPr>
         <w:spacing w:line="360" w:lineRule="auto"/>
-        <w:jc w:val="center"/>
-        <w:rPr>
-          <w:rFonts w:ascii="Times New Roman" w:hAnsi="Times New Roman"/>
-        </w:rPr>
-      </w:pPr>
-      <w:r>
-        <w:rPr>
-          <w:rFonts w:ascii="Times New Roman" w:hAnsi="Times New Roman"/>
-        </w:rPr>
-        <w:br w:type="column"/>
-      </w:r>
-      <w:r>
-        <w:rPr>
-          <w:rFonts w:ascii="Times New Roman" w:hAnsi="Times New Roman"/>
-        </w:rPr>
-        <w:lastRenderedPageBreak/>
+        <w:rPr>
+          <w:rFonts w:ascii="Times New Roman" w:hAnsi="Times New Roman"/>
+        </w:rPr>
+      </w:pPr>
+      <w:r>
+        <w:rPr>
+          <w:rFonts w:ascii="Times New Roman" w:hAnsi="Times New Roman"/>
+        </w:rPr>
         <w:t>Kraków 20</w:t>
       </w:r>
       <w:r>
@@ -863,7 +1068,35 @@
         <w:rPr>
           <w:rFonts w:ascii="Times New Roman" w:hAnsi="Times New Roman"/>
         </w:rPr>
-        <w:t>4 lutego 1994 r. o prawie autorskim i prawach pokrewnych (t.j. Dz.U. z 2006 r. Nr 90,</w:t>
+        <w:t>4 lutego 1994 r. o prawie autorskim i prawach pokrewnych (</w:t>
+      </w:r>
+      <w:proofErr w:type="spellStart"/>
+      <w:r>
+        <w:rPr>
+          <w:rFonts w:ascii="Times New Roman" w:hAnsi="Times New Roman"/>
+        </w:rPr>
+        <w:t>t.j</w:t>
+      </w:r>
+      <w:proofErr w:type="spellEnd"/>
+      <w:r>
+        <w:rPr>
+          <w:rFonts w:ascii="Times New Roman" w:hAnsi="Times New Roman"/>
+        </w:rPr>
+        <w:t xml:space="preserve">. </w:t>
+      </w:r>
+      <w:proofErr w:type="spellStart"/>
+      <w:r>
+        <w:rPr>
+          <w:rFonts w:ascii="Times New Roman" w:hAnsi="Times New Roman"/>
+        </w:rPr>
+        <w:t>Dz.U</w:t>
+      </w:r>
+      <w:proofErr w:type="spellEnd"/>
+      <w:r>
+        <w:rPr>
+          <w:rFonts w:ascii="Times New Roman" w:hAnsi="Times New Roman"/>
+        </w:rPr>
+        <w:t>. z 2006 r. Nr 90,</w:t>
       </w:r>
     </w:p>
     <w:p>
@@ -878,7 +1111,21 @@
         <w:rPr>
           <w:rFonts w:ascii="Times New Roman" w:hAnsi="Times New Roman"/>
         </w:rPr>
-        <w:t>poz. 631 z późn. zm.): „Kto przywłaszcza sobie autorstwo albo wprowadza w błąd co do</w:t>
+        <w:t xml:space="preserve">poz. 631 z </w:t>
+      </w:r>
+      <w:proofErr w:type="spellStart"/>
+      <w:r>
+        <w:rPr>
+          <w:rFonts w:ascii="Times New Roman" w:hAnsi="Times New Roman"/>
+        </w:rPr>
+        <w:t>późn</w:t>
+      </w:r>
+      <w:proofErr w:type="spellEnd"/>
+      <w:r>
+        <w:rPr>
+          <w:rFonts w:ascii="Times New Roman" w:hAnsi="Times New Roman"/>
+        </w:rPr>
+        <w:t>. zm.): „Kto przywłaszcza sobie autorstwo albo wprowadza w błąd co do</w:t>
       </w:r>
     </w:p>
     <w:p>
@@ -983,7 +1230,21 @@
         <w:rPr>
           <w:rFonts w:ascii="Times New Roman" w:hAnsi="Times New Roman"/>
         </w:rPr>
-        <w:t>ust. 1 ustawy z dnia 27 lipca 2005 r. Prawo o szkolnictwie wyższym (t.j. Dz. U. z 2012 r.</w:t>
+        <w:t>ust. 1 ustawy z dnia 27 lipca 2005 r. Prawo o szkolnictwie wyższym (</w:t>
+      </w:r>
+      <w:proofErr w:type="spellStart"/>
+      <w:r>
+        <w:rPr>
+          <w:rFonts w:ascii="Times New Roman" w:hAnsi="Times New Roman"/>
+        </w:rPr>
+        <w:t>t.j</w:t>
+      </w:r>
+      <w:proofErr w:type="spellEnd"/>
+      <w:r>
+        <w:rPr>
+          <w:rFonts w:ascii="Times New Roman" w:hAnsi="Times New Roman"/>
+        </w:rPr>
+        <w:t>. Dz. U. z 2012 r.</w:t>
       </w:r>
     </w:p>
     <w:p>
@@ -998,7 +1259,21 @@
         <w:rPr>
           <w:rFonts w:ascii="Times New Roman" w:hAnsi="Times New Roman"/>
         </w:rPr>
-        <w:t>poz. 572, z późn. zm.) „Za naruszenie przepisów obowiązujących w uczelni oraz za czyny</w:t>
+        <w:t xml:space="preserve">poz. 572, z </w:t>
+      </w:r>
+      <w:proofErr w:type="spellStart"/>
+      <w:r>
+        <w:rPr>
+          <w:rFonts w:ascii="Times New Roman" w:hAnsi="Times New Roman"/>
+        </w:rPr>
+        <w:t>późn</w:t>
+      </w:r>
+      <w:proofErr w:type="spellEnd"/>
+      <w:r>
+        <w:rPr>
+          <w:rFonts w:ascii="Times New Roman" w:hAnsi="Times New Roman"/>
+        </w:rPr>
+        <w:t>. zm.) „Za naruszenie przepisów obowiązujących w uczelni oraz za czyny</w:t>
       </w:r>
     </w:p>
     <w:p>
@@ -1058,7 +1333,35 @@
         <w:rPr>
           <w:rFonts w:ascii="Times New Roman" w:hAnsi="Times New Roman"/>
         </w:rPr>
-        <w:t>wykonałem(-am) osobiście i samodzielnie i że nie korzystałem(-am) ze źródeł innych niż</w:t>
+        <w:t>wykonałem(-</w:t>
+      </w:r>
+      <w:proofErr w:type="spellStart"/>
+      <w:r>
+        <w:rPr>
+          <w:rFonts w:ascii="Times New Roman" w:hAnsi="Times New Roman"/>
+        </w:rPr>
+        <w:t>am</w:t>
+      </w:r>
+      <w:proofErr w:type="spellEnd"/>
+      <w:r>
+        <w:rPr>
+          <w:rFonts w:ascii="Times New Roman" w:hAnsi="Times New Roman"/>
+        </w:rPr>
+        <w:t>) osobiście i samodzielnie i że nie korzystałem(-</w:t>
+      </w:r>
+      <w:proofErr w:type="spellStart"/>
+      <w:r>
+        <w:rPr>
+          <w:rFonts w:ascii="Times New Roman" w:hAnsi="Times New Roman"/>
+        </w:rPr>
+        <w:t>am</w:t>
+      </w:r>
+      <w:proofErr w:type="spellEnd"/>
+      <w:r>
+        <w:rPr>
+          <w:rFonts w:ascii="Times New Roman" w:hAnsi="Times New Roman"/>
+        </w:rPr>
+        <w:t>) ze źródeł innych niż</w:t>
       </w:r>
     </w:p>
     <w:p>
@@ -1142,12 +1445,37 @@
         </w:rPr>
         <w:tab/>
       </w:r>
-      <w:r>
-        <w:rPr>
-          <w:rFonts w:ascii="Times New Roman" w:hAnsi="Times New Roman"/>
-          <w:lang w:val="en-GB"/>
-        </w:rPr>
-        <w:t xml:space="preserve">Podpis dyplomanta……………. </w:t>
+      <w:proofErr w:type="spellStart"/>
+      <w:r>
+        <w:rPr>
+          <w:rFonts w:ascii="Times New Roman" w:hAnsi="Times New Roman"/>
+          <w:lang w:val="en-GB"/>
+        </w:rPr>
+        <w:t>Podpis</w:t>
+      </w:r>
+      <w:proofErr w:type="spellEnd"/>
+      <w:r>
+        <w:rPr>
+          <w:rFonts w:ascii="Times New Roman" w:hAnsi="Times New Roman"/>
+          <w:lang w:val="en-GB"/>
+        </w:rPr>
+        <w:t xml:space="preserve"> </w:t>
+      </w:r>
+      <w:proofErr w:type="spellStart"/>
+      <w:r>
+        <w:rPr>
+          <w:rFonts w:ascii="Times New Roman" w:hAnsi="Times New Roman"/>
+          <w:lang w:val="en-GB"/>
+        </w:rPr>
+        <w:t>dyplomanta</w:t>
+      </w:r>
+      <w:proofErr w:type="spellEnd"/>
+      <w:r>
+        <w:rPr>
+          <w:rFonts w:ascii="Times New Roman" w:hAnsi="Times New Roman"/>
+          <w:lang w:val="en-GB"/>
+        </w:rPr>
+        <w:t xml:space="preserve">……………. </w:t>
       </w:r>
     </w:p>
     <w:p>
@@ -1205,14 +1533,6 @@
           <w:lang w:val="en-GB"/>
         </w:rPr>
         <w:br w:type="page"/>
-      </w:r>
-      <w:r>
-        <w:rPr>
-          <w:rFonts w:ascii="Times New Roman" w:hAnsi="Times New Roman"/>
-          <w:lang w:val="en-GB"/>
-        </w:rPr>
-        <w:lastRenderedPageBreak/>
-        <w:br w:type="column"/>
       </w:r>
     </w:p>
     <w:sdt>
@@ -1269,7 +1589,7 @@
             <w:pStyle w:val="Spistreci1"/>
             <w:tabs>
               <w:tab w:val="left" w:pos="440"/>
-              <w:tab w:val="right" w:leader="dot" w:pos="8777"/>
+              <w:tab w:val="right" w:leader="dot" w:pos="9062"/>
             </w:tabs>
             <w:rPr>
               <w:rFonts w:asciiTheme="minorHAnsi" w:eastAsiaTheme="minorEastAsia" w:hAnsiTheme="minorHAnsi" w:cstheme="minorBidi"/>
@@ -1296,7 +1616,7 @@
             </w:rPr>
             <w:fldChar w:fldCharType="separate"/>
           </w:r>
-          <w:hyperlink w:anchor="_Toc522720500" w:history="1">
+          <w:hyperlink w:anchor="_Toc523084979" w:history="1">
             <w:r>
               <w:rPr>
                 <w:rStyle w:val="Hipercze"/>
@@ -1341,7 +1661,7 @@
                 <w:noProof/>
                 <w:webHidden/>
               </w:rPr>
-              <w:instrText xml:space="preserve"> PAGEREF _Toc522720500 \h </w:instrText>
+              <w:instrText xml:space="preserve"> PAGEREF _Toc523084979 \h </w:instrText>
             </w:r>
             <w:r>
               <w:rPr>
@@ -1361,7 +1681,7 @@
                 <w:noProof/>
                 <w:webHidden/>
               </w:rPr>
-              <w:t>7</w:t>
+              <w:t>4</w:t>
             </w:r>
             <w:r>
               <w:rPr>
@@ -1377,7 +1697,7 @@
             <w:pStyle w:val="Spistreci2"/>
             <w:tabs>
               <w:tab w:val="left" w:pos="880"/>
-              <w:tab w:val="right" w:leader="dot" w:pos="8777"/>
+              <w:tab w:val="right" w:leader="dot" w:pos="9062"/>
             </w:tabs>
             <w:rPr>
               <w:rFonts w:asciiTheme="minorHAnsi" w:eastAsiaTheme="minorEastAsia" w:hAnsiTheme="minorHAnsi" w:cstheme="minorBidi"/>
@@ -1386,7 +1706,7 @@
               <w:szCs w:val="22"/>
             </w:rPr>
           </w:pPr>
-          <w:hyperlink w:anchor="_Toc522720501" w:history="1">
+          <w:hyperlink w:anchor="_Toc523084980" w:history="1">
             <w:r>
               <w:rPr>
                 <w:rStyle w:val="Hipercze"/>
@@ -1431,7 +1751,7 @@
                 <w:noProof/>
                 <w:webHidden/>
               </w:rPr>
-              <w:instrText xml:space="preserve"> PAGEREF _Toc522720501 \h </w:instrText>
+              <w:instrText xml:space="preserve"> PAGEREF _Toc523084980 \h </w:instrText>
             </w:r>
             <w:r>
               <w:rPr>
@@ -1451,7 +1771,7 @@
                 <w:noProof/>
                 <w:webHidden/>
               </w:rPr>
-              <w:t>7</w:t>
+              <w:t>4</w:t>
             </w:r>
             <w:r>
               <w:rPr>
@@ -1467,7 +1787,7 @@
             <w:pStyle w:val="Spistreci2"/>
             <w:tabs>
               <w:tab w:val="left" w:pos="880"/>
-              <w:tab w:val="right" w:leader="dot" w:pos="8777"/>
+              <w:tab w:val="right" w:leader="dot" w:pos="9062"/>
             </w:tabs>
             <w:rPr>
               <w:rFonts w:asciiTheme="minorHAnsi" w:eastAsiaTheme="minorEastAsia" w:hAnsiTheme="minorHAnsi" w:cstheme="minorBidi"/>
@@ -1476,7 +1796,7 @@
               <w:szCs w:val="22"/>
             </w:rPr>
           </w:pPr>
-          <w:hyperlink w:anchor="_Toc522720502" w:history="1">
+          <w:hyperlink w:anchor="_Toc523084981" w:history="1">
             <w:r>
               <w:rPr>
                 <w:rStyle w:val="Hipercze"/>
@@ -1521,7 +1841,7 @@
                 <w:noProof/>
                 <w:webHidden/>
               </w:rPr>
-              <w:instrText xml:space="preserve"> PAGEREF _Toc522720502 \h </w:instrText>
+              <w:instrText xml:space="preserve"> PAGEREF _Toc523084981 \h </w:instrText>
             </w:r>
             <w:r>
               <w:rPr>
@@ -1541,7 +1861,367 @@
                 <w:noProof/>
                 <w:webHidden/>
               </w:rPr>
-              <w:t>7</w:t>
+              <w:t>4</w:t>
+            </w:r>
+            <w:r>
+              <w:rPr>
+                <w:noProof/>
+                <w:webHidden/>
+              </w:rPr>
+              <w:fldChar w:fldCharType="end"/>
+            </w:r>
+          </w:hyperlink>
+        </w:p>
+        <w:p>
+          <w:pPr>
+            <w:pStyle w:val="Spistreci2"/>
+            <w:tabs>
+              <w:tab w:val="left" w:pos="880"/>
+              <w:tab w:val="right" w:leader="dot" w:pos="9062"/>
+            </w:tabs>
+            <w:rPr>
+              <w:rFonts w:asciiTheme="minorHAnsi" w:eastAsiaTheme="minorEastAsia" w:hAnsiTheme="minorHAnsi" w:cstheme="minorBidi"/>
+              <w:noProof/>
+              <w:sz w:val="22"/>
+              <w:szCs w:val="22"/>
+            </w:rPr>
+          </w:pPr>
+          <w:hyperlink w:anchor="_Toc523084982" w:history="1">
+            <w:r>
+              <w:rPr>
+                <w:rStyle w:val="Hipercze"/>
+                <w:rFonts w:eastAsiaTheme="majorEastAsia"/>
+                <w:noProof/>
+              </w:rPr>
+              <w:t>1.3</w:t>
+            </w:r>
+            <w:r>
+              <w:rPr>
+                <w:rFonts w:asciiTheme="minorHAnsi" w:eastAsiaTheme="minorEastAsia" w:hAnsiTheme="minorHAnsi" w:cstheme="minorBidi"/>
+                <w:noProof/>
+                <w:sz w:val="22"/>
+                <w:szCs w:val="22"/>
+              </w:rPr>
+              <w:tab/>
+            </w:r>
+            <w:r>
+              <w:rPr>
+                <w:rStyle w:val="Hipercze"/>
+                <w:rFonts w:eastAsiaTheme="majorEastAsia"/>
+                <w:noProof/>
+              </w:rPr>
+              <w:t>Content of Thesis</w:t>
+            </w:r>
+            <w:r>
+              <w:rPr>
+                <w:noProof/>
+                <w:webHidden/>
+              </w:rPr>
+              <w:tab/>
+            </w:r>
+            <w:r>
+              <w:rPr>
+                <w:noProof/>
+                <w:webHidden/>
+              </w:rPr>
+              <w:fldChar w:fldCharType="begin"/>
+            </w:r>
+            <w:r>
+              <w:rPr>
+                <w:noProof/>
+                <w:webHidden/>
+              </w:rPr>
+              <w:instrText xml:space="preserve"> PAGEREF _Toc523084982 \h </w:instrText>
+            </w:r>
+            <w:r>
+              <w:rPr>
+                <w:noProof/>
+                <w:webHidden/>
+              </w:rPr>
+            </w:r>
+            <w:r>
+              <w:rPr>
+                <w:noProof/>
+                <w:webHidden/>
+              </w:rPr>
+              <w:fldChar w:fldCharType="separate"/>
+            </w:r>
+            <w:r>
+              <w:rPr>
+                <w:noProof/>
+                <w:webHidden/>
+              </w:rPr>
+              <w:t>5</w:t>
+            </w:r>
+            <w:r>
+              <w:rPr>
+                <w:noProof/>
+                <w:webHidden/>
+              </w:rPr>
+              <w:fldChar w:fldCharType="end"/>
+            </w:r>
+          </w:hyperlink>
+        </w:p>
+        <w:p>
+          <w:pPr>
+            <w:pStyle w:val="Spistreci1"/>
+            <w:tabs>
+              <w:tab w:val="left" w:pos="440"/>
+              <w:tab w:val="right" w:leader="dot" w:pos="9062"/>
+            </w:tabs>
+            <w:rPr>
+              <w:rFonts w:asciiTheme="minorHAnsi" w:eastAsiaTheme="minorEastAsia" w:hAnsiTheme="minorHAnsi" w:cstheme="minorBidi"/>
+              <w:noProof/>
+              <w:sz w:val="22"/>
+              <w:szCs w:val="22"/>
+            </w:rPr>
+          </w:pPr>
+          <w:hyperlink w:anchor="_Toc523084983" w:history="1">
+            <w:r>
+              <w:rPr>
+                <w:rStyle w:val="Hipercze"/>
+                <w:rFonts w:eastAsiaTheme="majorEastAsia"/>
+                <w:noProof/>
+              </w:rPr>
+              <w:t>2</w:t>
+            </w:r>
+            <w:r>
+              <w:rPr>
+                <w:rFonts w:asciiTheme="minorHAnsi" w:eastAsiaTheme="minorEastAsia" w:hAnsiTheme="minorHAnsi" w:cstheme="minorBidi"/>
+                <w:noProof/>
+                <w:sz w:val="22"/>
+                <w:szCs w:val="22"/>
+              </w:rPr>
+              <w:tab/>
+            </w:r>
+            <w:r>
+              <w:rPr>
+                <w:rStyle w:val="Hipercze"/>
+                <w:rFonts w:eastAsiaTheme="majorEastAsia"/>
+                <w:noProof/>
+              </w:rPr>
+              <w:t>The problem of defects in hot-forming sheets</w:t>
+            </w:r>
+            <w:r>
+              <w:rPr>
+                <w:noProof/>
+                <w:webHidden/>
+              </w:rPr>
+              <w:tab/>
+            </w:r>
+            <w:r>
+              <w:rPr>
+                <w:noProof/>
+                <w:webHidden/>
+              </w:rPr>
+              <w:fldChar w:fldCharType="begin"/>
+            </w:r>
+            <w:r>
+              <w:rPr>
+                <w:noProof/>
+                <w:webHidden/>
+              </w:rPr>
+              <w:instrText xml:space="preserve"> PAGEREF _Toc523084983 \h </w:instrText>
+            </w:r>
+            <w:r>
+              <w:rPr>
+                <w:noProof/>
+                <w:webHidden/>
+              </w:rPr>
+            </w:r>
+            <w:r>
+              <w:rPr>
+                <w:noProof/>
+                <w:webHidden/>
+              </w:rPr>
+              <w:fldChar w:fldCharType="separate"/>
+            </w:r>
+            <w:r>
+              <w:rPr>
+                <w:noProof/>
+                <w:webHidden/>
+              </w:rPr>
+              <w:t>6</w:t>
+            </w:r>
+            <w:r>
+              <w:rPr>
+                <w:noProof/>
+                <w:webHidden/>
+              </w:rPr>
+              <w:fldChar w:fldCharType="end"/>
+            </w:r>
+          </w:hyperlink>
+        </w:p>
+        <w:p>
+          <w:pPr>
+            <w:pStyle w:val="Spistreci2"/>
+            <w:tabs>
+              <w:tab w:val="left" w:pos="880"/>
+              <w:tab w:val="right" w:leader="dot" w:pos="9062"/>
+            </w:tabs>
+            <w:rPr>
+              <w:rFonts w:asciiTheme="minorHAnsi" w:eastAsiaTheme="minorEastAsia" w:hAnsiTheme="minorHAnsi" w:cstheme="minorBidi"/>
+              <w:noProof/>
+              <w:sz w:val="22"/>
+              <w:szCs w:val="22"/>
+            </w:rPr>
+          </w:pPr>
+          <w:hyperlink w:anchor="_Toc523084984" w:history="1">
+            <w:r>
+              <w:rPr>
+                <w:rStyle w:val="Hipercze"/>
+                <w:rFonts w:eastAsiaTheme="majorEastAsia"/>
+                <w:noProof/>
+              </w:rPr>
+              <w:t>2.1</w:t>
+            </w:r>
+            <w:r>
+              <w:rPr>
+                <w:rFonts w:asciiTheme="minorHAnsi" w:eastAsiaTheme="minorEastAsia" w:hAnsiTheme="minorHAnsi" w:cstheme="minorBidi"/>
+                <w:noProof/>
+                <w:sz w:val="22"/>
+                <w:szCs w:val="22"/>
+              </w:rPr>
+              <w:tab/>
+            </w:r>
+            <w:r>
+              <w:rPr>
+                <w:rStyle w:val="Hipercze"/>
+                <w:rFonts w:eastAsiaTheme="majorEastAsia"/>
+                <w:noProof/>
+              </w:rPr>
+              <w:t>Hot forming process</w:t>
+            </w:r>
+            <w:r>
+              <w:rPr>
+                <w:noProof/>
+                <w:webHidden/>
+              </w:rPr>
+              <w:tab/>
+            </w:r>
+            <w:r>
+              <w:rPr>
+                <w:noProof/>
+                <w:webHidden/>
+              </w:rPr>
+              <w:fldChar w:fldCharType="begin"/>
+            </w:r>
+            <w:r>
+              <w:rPr>
+                <w:noProof/>
+                <w:webHidden/>
+              </w:rPr>
+              <w:instrText xml:space="preserve"> PAGEREF _Toc523084984 \h </w:instrText>
+            </w:r>
+            <w:r>
+              <w:rPr>
+                <w:noProof/>
+                <w:webHidden/>
+              </w:rPr>
+            </w:r>
+            <w:r>
+              <w:rPr>
+                <w:noProof/>
+                <w:webHidden/>
+              </w:rPr>
+              <w:fldChar w:fldCharType="separate"/>
+            </w:r>
+            <w:r>
+              <w:rPr>
+                <w:noProof/>
+                <w:webHidden/>
+              </w:rPr>
+              <w:t>6</w:t>
+            </w:r>
+            <w:r>
+              <w:rPr>
+                <w:noProof/>
+                <w:webHidden/>
+              </w:rPr>
+              <w:fldChar w:fldCharType="end"/>
+            </w:r>
+          </w:hyperlink>
+        </w:p>
+        <w:p>
+          <w:pPr>
+            <w:pStyle w:val="Spistreci1"/>
+            <w:tabs>
+              <w:tab w:val="left" w:pos="440"/>
+              <w:tab w:val="right" w:leader="dot" w:pos="9062"/>
+            </w:tabs>
+            <w:rPr>
+              <w:rFonts w:asciiTheme="minorHAnsi" w:eastAsiaTheme="minorEastAsia" w:hAnsiTheme="minorHAnsi" w:cstheme="minorBidi"/>
+              <w:noProof/>
+              <w:sz w:val="22"/>
+              <w:szCs w:val="22"/>
+            </w:rPr>
+          </w:pPr>
+          <w:hyperlink w:anchor="_Toc523084985" w:history="1">
+            <w:r>
+              <w:rPr>
+                <w:rStyle w:val="Hipercze"/>
+                <w:rFonts w:eastAsiaTheme="majorEastAsia"/>
+                <w:noProof/>
+              </w:rPr>
+              <w:t>3</w:t>
+            </w:r>
+            <w:r>
+              <w:rPr>
+                <w:rFonts w:asciiTheme="minorHAnsi" w:eastAsiaTheme="minorEastAsia" w:hAnsiTheme="minorHAnsi" w:cstheme="minorBidi"/>
+                <w:noProof/>
+                <w:sz w:val="22"/>
+                <w:szCs w:val="22"/>
+              </w:rPr>
+              <w:tab/>
+            </w:r>
+            <w:r>
+              <w:rPr>
+                <w:rStyle w:val="Hipercze"/>
+                <w:rFonts w:eastAsiaTheme="majorEastAsia"/>
+                <w:noProof/>
+              </w:rPr>
+              <w:t>Application of deep learning to image classification</w:t>
+            </w:r>
+            <w:r>
+              <w:rPr>
+                <w:noProof/>
+                <w:webHidden/>
+              </w:rPr>
+              <w:tab/>
+            </w:r>
+            <w:r>
+              <w:rPr>
+                <w:noProof/>
+                <w:webHidden/>
+              </w:rPr>
+              <w:fldChar w:fldCharType="begin"/>
+            </w:r>
+            <w:r>
+              <w:rPr>
+                <w:noProof/>
+                <w:webHidden/>
+              </w:rPr>
+              <w:instrText xml:space="preserve"> PAGEREF _Toc523084985 \h </w:instrText>
+            </w:r>
+            <w:r>
+              <w:rPr>
+                <w:noProof/>
+                <w:webHidden/>
+              </w:rPr>
+            </w:r>
+            <w:r>
+              <w:rPr>
+                <w:noProof/>
+                <w:webHidden/>
+              </w:rPr>
+              <w:fldChar w:fldCharType="separate"/>
+            </w:r>
+            <w:r>
+              <w:rPr>
+                <w:noProof/>
+                <w:webHidden/>
+              </w:rPr>
+              <w:t>8</w:t>
             </w:r>
             <w:r>
               <w:rPr>
@@ -1575,7 +2255,7 @@
       <w:pPr>
         <w:pStyle w:val="Nagwek1"/>
       </w:pPr>
-      <w:bookmarkStart w:id="0" w:name="_Toc522720500"/>
+      <w:bookmarkStart w:id="0" w:name="_Toc523084979"/>
       <w:r>
         <w:lastRenderedPageBreak/>
         <w:t>Introduction</w:t>
@@ -1586,197 +2266,210 @@
       <w:pPr>
         <w:pStyle w:val="Nagwek2"/>
       </w:pPr>
+      <w:bookmarkStart w:id="1" w:name="_Toc523084980"/>
       <w:r>
         <w:t>Motivation</w:t>
-      </w:r>
-    </w:p>
-    <w:p>
-      <w:pPr>
-        <w:pStyle w:val="Diplomatext"/>
-      </w:pPr>
-      <w:r>
-        <w:t>The main requirements of Modern Industry is to create high quality materials, with minimization of costs. Unfortunately, this is very difficult</w:t>
-      </w:r>
-      <w:r>
-        <w:t xml:space="preserve"> or even </w:t>
-      </w:r>
-      <w:r>
-        <w:t>impossible</w:t>
-      </w:r>
-      <w:r>
-        <w:t xml:space="preserve"> to obtain</w:t>
-      </w:r>
-      <w:r>
-        <w:t xml:space="preserve"> that</w:t>
-      </w:r>
-      <w:r>
-        <w:t>, using classic methods of production.</w:t>
-      </w:r>
-      <w:r>
-        <w:t xml:space="preserve"> </w:t>
-      </w:r>
-    </w:p>
-    <w:p>
-      <w:pPr>
-        <w:pStyle w:val="Diplomatext"/>
-      </w:pPr>
-      <w:r>
-        <w:t>Steel industry and hot forming process have same requirements.</w:t>
-      </w:r>
-      <w:r>
-        <w:t xml:space="preserve"> Direct customers, and next steps of production expect to get high quality products.</w:t>
-      </w:r>
-      <w:r>
-        <w:t xml:space="preserve"> It causes</w:t>
-      </w:r>
-      <w:r>
-        <w:t>, that process require</w:t>
-      </w:r>
-      <w:r>
-        <w:t xml:space="preserve"> </w:t>
-      </w:r>
-      <w:r>
-        <w:t>constant</w:t>
-      </w:r>
-      <w:r>
-        <w:t xml:space="preserve"> control quality of product. One of the factors is rating of surface quality. This is a difficult process, because</w:t>
-      </w:r>
-      <w:r>
-        <w:t xml:space="preserve"> of velocity of hot forming process, multiple different defects and </w:t>
-      </w:r>
-      <w:r>
-        <w:t>large surface</w:t>
-      </w:r>
-      <w:r>
-        <w:t>, where we can find defects</w:t>
-      </w:r>
-      <w:r>
-        <w:t>.</w:t>
-      </w:r>
-      <w:r>
-        <w:t xml:space="preserve"> One of the known inspections is a visual inspection made by inspector, which observe samples of produced plate.</w:t>
-      </w:r>
-      <w:r>
-        <w:t xml:space="preserve"> </w:t>
-      </w:r>
-      <w:r>
-        <w:t xml:space="preserve">However, </w:t>
-      </w:r>
-      <w:r>
-        <w:t xml:space="preserve">technological process provide new, automated solutions. </w:t>
-      </w:r>
-      <w:r>
-        <w:t xml:space="preserve">One </w:t>
-      </w:r>
-      <w:r>
-        <w:t>of the solution</w:t>
-      </w:r>
-      <w:r>
-        <w:t xml:space="preserve"> is a ASIS (Autom</w:t>
-      </w:r>
-      <w:r>
-        <w:t>atic Surface Inspection System). Main tasks of ASIS is take</w:t>
-      </w:r>
-      <w:r>
-        <w:t xml:space="preserve"> photos during the process</w:t>
-      </w:r>
-      <w:r>
-        <w:t>, detection</w:t>
-      </w:r>
-      <w:r>
-        <w:t xml:space="preserve"> local difference of contrast, which can be a defect, and recognize proper class</w:t>
-      </w:r>
-      <w:r>
-        <w:t xml:space="preserve">. </w:t>
-      </w:r>
-      <w:r>
-        <w:t>The output of ASIS is</w:t>
-      </w:r>
-      <w:r>
-        <w:t xml:space="preserve"> classified</w:t>
-      </w:r>
-      <w:r>
-        <w:t xml:space="preserve"> defects map of produced material</w:t>
-      </w:r>
-      <w:r>
-        <w:t>. This kind of solution allows to limit time for inspections and control of surface. Additional advantage is possibility getting information about state of production.</w:t>
-      </w:r>
-    </w:p>
-    <w:p>
-      <w:pPr>
-        <w:pStyle w:val="Nagwek2"/>
-      </w:pPr>
-      <w:bookmarkStart w:id="1" w:name="_Toc522720502"/>
-      <w:r>
-        <w:t>Aim of Thesis</w:t>
       </w:r>
       <w:bookmarkEnd w:id="1"/>
     </w:p>
     <w:p>
       <w:pPr>
         <w:pStyle w:val="Diplomatext"/>
-      </w:pPr>
-      <w:r>
-        <w:t xml:space="preserve">Aim of the thesis is to </w:t>
-      </w:r>
-      <w:r>
-        <w:t>create a classifier of defects</w:t>
-      </w:r>
-      <w:r>
-        <w:t xml:space="preserve"> which</w:t>
+        <w:ind w:firstLine="567"/>
+      </w:pPr>
+      <w:r>
+        <w:t>The main requirements of Modern Industry is to create high quality materials, with minimization of costs. Unfortunately, this is very difficult</w:t>
+      </w:r>
+      <w:r>
+        <w:t xml:space="preserve"> or even </w:t>
+      </w:r>
+      <w:r>
+        <w:t>impossible</w:t>
+      </w:r>
+      <w:r>
+        <w:t xml:space="preserve"> to obtain</w:t>
+      </w:r>
+      <w:r>
+        <w:t xml:space="preserve"> that</w:t>
+      </w:r>
+      <w:r>
+        <w:t>, using classic methods of production.</w:t>
       </w:r>
       <w:r>
         <w:t xml:space="preserve"> </w:t>
-      </w:r>
-      <w:r>
-        <w:t xml:space="preserve">can </w:t>
-      </w:r>
-      <w:r>
-        <w:t>detect, and classify defect</w:t>
-      </w:r>
-      <w:r>
-        <w:t xml:space="preserve">, </w:t>
-      </w:r>
-      <w:r>
-        <w:t>founded</w:t>
-      </w:r>
-      <w:r>
-        <w:t xml:space="preserve"> on picture</w:t>
-      </w:r>
-      <w:r>
-        <w:t xml:space="preserve"> taken during</w:t>
-      </w:r>
-      <w:r>
-        <w:t xml:space="preserve"> hot production process.</w:t>
-      </w:r>
-      <w:r>
-        <w:t xml:space="preserve"> </w:t>
-      </w:r>
-      <w:r>
-        <w:t xml:space="preserve">Based on </w:t>
-      </w:r>
-      <w:r>
-        <w:t xml:space="preserve">local differences of contrast, classifier can detect, and in next step classify the defect. There are multiple different of class. To obtain desirable class, there must be prepared set of classified defects. Based on this set, classifier </w:t>
-      </w:r>
-      <w:r>
-        <w:t xml:space="preserve">studies the vision features of pictures, and create a model. </w:t>
-      </w:r>
-      <w:r>
-        <w:t xml:space="preserve">This is a typical </w:t>
-      </w:r>
-      <w:r>
-        <w:rPr>
-          <w:i/>
-        </w:rPr>
-        <w:t>blackbox</w:t>
-      </w:r>
-      <w:r>
-        <w:t xml:space="preserve"> approach for end user, because it allows to detect defects without specialized knowledge.</w:t>
       </w:r>
     </w:p>
     <w:p>
       <w:pPr>
         <w:pStyle w:val="Diplomatext"/>
+        <w:ind w:firstLine="567"/>
+      </w:pPr>
+      <w:r>
+        <w:t>Steel industry and hot forming process have same requirements.</w:t>
+      </w:r>
+      <w:r>
+        <w:t xml:space="preserve"> Direct customers, and next steps of production expect to get high quality products.</w:t>
+      </w:r>
+      <w:r>
+        <w:t xml:space="preserve"> It causes</w:t>
+      </w:r>
+      <w:r>
+        <w:t>, that process require</w:t>
+      </w:r>
+      <w:r>
+        <w:t xml:space="preserve"> </w:t>
+      </w:r>
+      <w:r>
+        <w:t>constant</w:t>
+      </w:r>
+      <w:r>
+        <w:t xml:space="preserve"> control quality of product. One of the factors is rating of surface quality. This is a difficult process, because</w:t>
+      </w:r>
+      <w:r>
+        <w:t xml:space="preserve"> of velocity of hot forming pro</w:t>
+      </w:r>
+      <w:bookmarkStart w:id="2" w:name="_GoBack"/>
+      <w:bookmarkEnd w:id="2"/>
+      <w:r>
+        <w:t xml:space="preserve">cess, multiple different defects and </w:t>
+      </w:r>
+      <w:r>
+        <w:t>large surface</w:t>
+      </w:r>
+      <w:r>
+        <w:t>, where we can find defects</w:t>
+      </w:r>
+      <w:r>
+        <w:t>.</w:t>
+      </w:r>
+      <w:r>
+        <w:t xml:space="preserve"> One of the known inspections is a visual inspection made by inspector, which observe samples of produced plate.</w:t>
+      </w:r>
+      <w:r>
+        <w:t xml:space="preserve"> </w:t>
+      </w:r>
+      <w:r>
+        <w:t xml:space="preserve">However, </w:t>
+      </w:r>
+      <w:r>
+        <w:t xml:space="preserve">technological process provide new, automated solutions. </w:t>
+      </w:r>
+      <w:r>
+        <w:t xml:space="preserve">One </w:t>
+      </w:r>
+      <w:r>
+        <w:t>of the solution</w:t>
+      </w:r>
+      <w:r>
+        <w:t xml:space="preserve"> is a ASIS (Autom</w:t>
+      </w:r>
+      <w:r>
+        <w:t>atic Surface Inspection System). Main tasks of ASIS is take</w:t>
+      </w:r>
+      <w:r>
+        <w:t xml:space="preserve"> photos during the process</w:t>
+      </w:r>
+      <w:r>
+        <w:t>, detection</w:t>
+      </w:r>
+      <w:r>
+        <w:t xml:space="preserve"> local difference of contrast, which can be a defect, and recognize proper class</w:t>
+      </w:r>
+      <w:r>
+        <w:t xml:space="preserve">. </w:t>
+      </w:r>
+      <w:r>
+        <w:t>The output of ASIS is</w:t>
+      </w:r>
+      <w:r>
+        <w:t xml:space="preserve"> classified</w:t>
+      </w:r>
+      <w:r>
+        <w:t xml:space="preserve"> defects map of produced material</w:t>
+      </w:r>
+      <w:r>
+        <w:t>. This kind of solution allows to limit time for inspections and control of surface. Additional advantage is possibility getting information about state of production.</w:t>
+      </w:r>
+    </w:p>
+    <w:p>
+      <w:pPr>
+        <w:pStyle w:val="Nagwek2"/>
+      </w:pPr>
+      <w:bookmarkStart w:id="3" w:name="_Toc523084981"/>
+      <w:r>
+        <w:t>Aim of Thesis</w:t>
+      </w:r>
+      <w:bookmarkEnd w:id="3"/>
+    </w:p>
+    <w:p>
+      <w:pPr>
+        <w:pStyle w:val="Diplomatext"/>
+        <w:ind w:firstLine="567"/>
+      </w:pPr>
+      <w:r>
+        <w:t xml:space="preserve">Aim of the thesis is to </w:t>
+      </w:r>
+      <w:r>
+        <w:t>create a classifier of defects</w:t>
+      </w:r>
+      <w:r>
+        <w:t xml:space="preserve"> which</w:t>
+      </w:r>
+      <w:r>
+        <w:t xml:space="preserve"> </w:t>
+      </w:r>
+      <w:r>
+        <w:t xml:space="preserve">can </w:t>
+      </w:r>
+      <w:r>
+        <w:t>detect, and classify defect</w:t>
+      </w:r>
+      <w:r>
+        <w:t xml:space="preserve">, </w:t>
+      </w:r>
+      <w:r>
+        <w:t>founded</w:t>
+      </w:r>
+      <w:r>
+        <w:t xml:space="preserve"> on picture</w:t>
+      </w:r>
+      <w:r>
+        <w:t xml:space="preserve"> taken during</w:t>
+      </w:r>
+      <w:r>
+        <w:t xml:space="preserve"> hot production process.</w:t>
+      </w:r>
+      <w:r>
+        <w:t xml:space="preserve"> </w:t>
+      </w:r>
+      <w:r>
+        <w:t xml:space="preserve">Based on </w:t>
+      </w:r>
+      <w:r>
+        <w:t xml:space="preserve">local differences of contrast, classifier can detect, and in next step classify the defect. There are multiple different of class. To obtain desirable class, there must be prepared set of classified defects. Based on this set, classifier </w:t>
+      </w:r>
+      <w:r>
+        <w:t xml:space="preserve">studies the vision features of pictures, and create a model. </w:t>
+      </w:r>
+      <w:r>
+        <w:t xml:space="preserve">This is a typical </w:t>
+      </w:r>
+      <w:proofErr w:type="spellStart"/>
+      <w:r>
+        <w:rPr>
+          <w:i/>
+        </w:rPr>
+        <w:t>blackbox</w:t>
+      </w:r>
+      <w:proofErr w:type="spellEnd"/>
+      <w:r>
+        <w:t xml:space="preserve"> approach for end user, because it allows to detect defects without specialized knowledge.</w:t>
+      </w:r>
+    </w:p>
+    <w:p>
+      <w:pPr>
+        <w:pStyle w:val="Diplomatext"/>
+        <w:ind w:firstLine="567"/>
       </w:pPr>
       <w:r>
         <w:t xml:space="preserve">As for now, there is many approaches to solve this problem. Many of them is related on artificial intelligence e.g. </w:t>
@@ -1883,13 +2576,16 @@
       <w:pPr>
         <w:pStyle w:val="Nagwek2"/>
       </w:pPr>
+      <w:bookmarkStart w:id="4" w:name="_Toc523084982"/>
       <w:r>
         <w:t>Content of Thesis</w:t>
       </w:r>
+      <w:bookmarkEnd w:id="4"/>
     </w:p>
     <w:p>
       <w:pPr>
         <w:pStyle w:val="Diplomatext"/>
+        <w:ind w:firstLine="567"/>
       </w:pPr>
       <w:r>
         <w:t>In second chapter</w:t>
@@ -1930,39 +2626,693 @@
       <w:r>
         <w:t>.</w:t>
       </w:r>
-      <w:bookmarkStart w:id="2" w:name="_GoBack"/>
-      <w:bookmarkEnd w:id="2"/>
     </w:p>
     <w:p>
       <w:pPr>
         <w:pStyle w:val="Nagwek1"/>
       </w:pPr>
+      <w:bookmarkStart w:id="5" w:name="_Toc523084983"/>
       <w:r>
         <w:lastRenderedPageBreak/>
-        <w:t>Hot forming process</w:t>
-      </w:r>
+        <w:t>The problem of defects in hot-forming sheets</w:t>
+      </w:r>
+      <w:bookmarkEnd w:id="5"/>
     </w:p>
     <w:p>
       <w:pPr>
-        <w:rPr>
-          <w:lang w:val="en-GB"/>
-        </w:rPr>
-      </w:pPr>
-      <w:r>
-        <w:rPr>
-          <w:lang w:val="en-GB"/>
-        </w:rPr>
-        <w:br w:type="page"/>
-      </w:r>
+        <w:pStyle w:val="Nagwek2"/>
+      </w:pPr>
+      <w:bookmarkStart w:id="6" w:name="_Toc523084984"/>
+      <w:r>
+        <w:t>Hot forming process</w:t>
+      </w:r>
+      <w:bookmarkEnd w:id="6"/>
     </w:p>
     <w:p>
       <w:pPr>
+        <w:pStyle w:val="Diplomatext"/>
+        <w:ind w:firstLine="567"/>
+      </w:pPr>
+      <w:r>
+        <w:t xml:space="preserve">Subject of this thesis is about apply methods of neural networks to classification surface defects of flat sheets. Produced sheets and strips in their section are rectangle, and there have </w:t>
+      </w:r>
+      <w:r>
+        <w:t>much more width than height.</w:t>
+      </w:r>
+      <w:r>
+        <w:t xml:space="preserve"> In </w:t>
+      </w:r>
+      <w:r>
+        <w:t>view of temperature of forming, we can distinguish hot and cold forming process.</w:t>
+      </w:r>
+      <w:r>
+        <w:t xml:space="preserve"> Thesis is focusing on hot forming process.</w:t>
+      </w:r>
+    </w:p>
+    <w:p>
+      <w:pPr>
+        <w:pStyle w:val="Diplomatext"/>
+        <w:ind w:firstLine="567"/>
+      </w:pPr>
+      <w:r>
+        <w:t xml:space="preserve">Depending on the form, flat </w:t>
+      </w:r>
+      <w:r>
+        <w:t>steel</w:t>
+      </w:r>
+      <w:r>
+        <w:t xml:space="preserve"> are divided into: sheets and strips</w:t>
+      </w:r>
+      <w:r>
+        <w:t xml:space="preserve">. The sheet is called product which is </w:t>
+      </w:r>
+      <w:r>
+        <w:t xml:space="preserve">hot or cold forming, flat with freely formed edges, supplied in form of rectangle sheets with 600 mm width and higher. The strip is called flat product formed on hot or cold, which is rolled into a circle directly after the final operation of forming, etching or continues </w:t>
+      </w:r>
+      <w:r>
+        <w:t>annealing</w:t>
+      </w:r>
+      <w:r>
+        <w:t xml:space="preserve">. Flat </w:t>
+      </w:r>
+      <w:r>
+        <w:t>steels</w:t>
+      </w:r>
+      <w:r>
+        <w:t xml:space="preserve"> are used to production of cars, </w:t>
+      </w:r>
+      <w:r>
+        <w:t>household goods</w:t>
+      </w:r>
+      <w:r>
+        <w:t>, packing, etc.</w:t>
+      </w:r>
+    </w:p>
+    <w:p>
+      <w:pPr>
+        <w:pStyle w:val="Diplomatext"/>
+        <w:ind w:firstLine="567"/>
+      </w:pPr>
+      <w:r>
+        <w:t>Plastic deformation of flat steel at ambient temperature makes their harder, stronger and their changes electrical properties.</w:t>
+      </w:r>
+      <w:r>
+        <w:t xml:space="preserve"> At the same time, when deformation value increase</w:t>
+      </w:r>
+      <w:r>
+        <w:t xml:space="preserve">. In order for the steel to be deformed, without any breaks, they should be restored earlier </w:t>
+      </w:r>
+      <w:r>
+        <w:t xml:space="preserve">plastic </w:t>
+      </w:r>
+      <w:r>
+        <w:t>properties.</w:t>
+      </w:r>
+      <w:r>
+        <w:t xml:space="preserve"> </w:t>
+      </w:r>
+      <w:r>
+        <w:t>The phenomenon of reconstruction of the cellular structure</w:t>
+      </w:r>
+      <w:r>
+        <w:t>, which is</w:t>
+      </w:r>
+      <w:r>
+        <w:t xml:space="preserve"> leading to recovery of the plastic properties is called recrystallization.</w:t>
+      </w:r>
+      <w:r>
+        <w:t xml:space="preserve"> </w:t>
+      </w:r>
+      <w:r>
+        <w:t>Temperature of recrystallization in the absolute scale is described by the</w:t>
+      </w:r>
+      <w:r>
+        <w:t xml:space="preserve"> </w:t>
+      </w:r>
+      <w:r>
+        <w:t>following</w:t>
+      </w:r>
+      <w:r>
+        <w:t xml:space="preserve"> empirical formula:</w:t>
+      </w:r>
+    </w:p>
+    <w:p>
+      <w:pPr>
+        <w:pStyle w:val="Diplomatext"/>
+        <w:ind w:firstLine="567"/>
+      </w:pPr>
+      <m:oMathPara>
+        <m:oMath>
+          <m:sSub>
+            <m:sSubPr>
+              <m:ctrlPr>
+                <w:rPr>
+                  <w:rFonts w:ascii="Cambria Math" w:hAnsi="Cambria Math"/>
+                  <w:i/>
+                </w:rPr>
+              </m:ctrlPr>
+            </m:sSubPr>
+            <m:e>
+              <m:r>
+                <w:rPr>
+                  <w:rFonts w:ascii="Cambria Math" w:hAnsi="Cambria Math"/>
+                </w:rPr>
+                <m:t>T</m:t>
+              </m:r>
+            </m:e>
+            <m:sub>
+              <m:r>
+                <w:rPr>
+                  <w:rFonts w:ascii="Cambria Math" w:hAnsi="Cambria Math"/>
+                </w:rPr>
+                <m:t>r</m:t>
+              </m:r>
+            </m:sub>
+          </m:sSub>
+          <m:r>
+            <w:rPr>
+              <w:rFonts w:ascii="Cambria Math" w:hAnsi="Cambria Math"/>
+            </w:rPr>
+            <m:t>=</m:t>
+          </m:r>
+          <m:d>
+            <m:dPr>
+              <m:ctrlPr>
+                <w:rPr>
+                  <w:rFonts w:ascii="Cambria Math" w:hAnsi="Cambria Math"/>
+                  <w:i/>
+                </w:rPr>
+              </m:ctrlPr>
+            </m:dPr>
+            <m:e>
+              <m:r>
+                <w:rPr>
+                  <w:rFonts w:ascii="Cambria Math" w:hAnsi="Cambria Math"/>
+                </w:rPr>
+                <m:t>0.4÷0.6</m:t>
+              </m:r>
+            </m:e>
+          </m:d>
+          <m:sSub>
+            <m:sSubPr>
+              <m:ctrlPr>
+                <w:rPr>
+                  <w:rFonts w:ascii="Cambria Math" w:hAnsi="Cambria Math"/>
+                  <w:i/>
+                </w:rPr>
+              </m:ctrlPr>
+            </m:sSubPr>
+            <m:e>
+              <m:r>
+                <w:rPr>
+                  <w:rFonts w:ascii="Cambria Math" w:hAnsi="Cambria Math"/>
+                </w:rPr>
+                <m:t>T</m:t>
+              </m:r>
+            </m:e>
+            <m:sub>
+              <m:r>
+                <w:rPr>
+                  <w:rFonts w:ascii="Cambria Math" w:hAnsi="Cambria Math"/>
+                </w:rPr>
+                <m:t>top</m:t>
+              </m:r>
+            </m:sub>
+          </m:sSub>
+          <m:r>
+            <w:br/>
+          </m:r>
+        </m:oMath>
+      </m:oMathPara>
+      <w:r>
+        <w:t xml:space="preserve">where </w:t>
+      </w:r>
+      <w:proofErr w:type="spellStart"/>
+      <w:r>
+        <w:t>T</w:t>
+      </w:r>
+      <w:r>
+        <w:rPr>
+          <w:vertAlign w:val="subscript"/>
+        </w:rPr>
+        <w:t>r</w:t>
+      </w:r>
+      <w:proofErr w:type="spellEnd"/>
+      <w:r>
+        <w:t xml:space="preserve"> is a temperature of recrystallization, and a </w:t>
+      </w:r>
+      <w:proofErr w:type="spellStart"/>
+      <w:r>
+        <w:t>T</w:t>
+      </w:r>
+      <w:r>
+        <w:rPr>
+          <w:vertAlign w:val="subscript"/>
+        </w:rPr>
+        <w:t>top</w:t>
+      </w:r>
+      <w:proofErr w:type="spellEnd"/>
+      <w:r>
+        <w:rPr>
+          <w:vertAlign w:val="subscript"/>
+        </w:rPr>
+        <w:t xml:space="preserve"> </w:t>
+      </w:r>
+      <w:r>
+        <w:t xml:space="preserve">is a temperature of melting. For a pure </w:t>
+      </w:r>
+      <w:r>
+        <w:t>metals</w:t>
+      </w:r>
+      <w:r>
+        <w:t xml:space="preserve"> the value is equal to 0.4, and for the alloys wi</w:t>
+      </w:r>
+      <w:r>
+        <w:t xml:space="preserve">th the </w:t>
+      </w:r>
+      <w:r>
+        <w:t>solid</w:t>
+      </w:r>
+      <w:r>
+        <w:t xml:space="preserve"> structure </w:t>
+      </w:r>
+      <w:r>
+        <w:t>the value is equals to 0.6.</w:t>
+      </w:r>
+    </w:p>
+    <w:p>
+      <w:pPr>
+        <w:pStyle w:val="Diplomatext"/>
+        <w:ind w:firstLine="567"/>
+      </w:pPr>
+      <w:r>
+        <w:t xml:space="preserve">Hot plastic processing is made above the temperature of </w:t>
+      </w:r>
+      <w:r>
+        <w:t>recrystallization</w:t>
+      </w:r>
+      <w:r>
+        <w:t xml:space="preserve">. Desired shape of sheet or strip is obtained by plastic deformation of the material, between rotating and cooperating rolls. Thesis deals with </w:t>
+      </w:r>
+      <w:r>
+        <w:t>longitudinal rolling</w:t>
+      </w:r>
+      <w:r>
+        <w:t xml:space="preserve"> </w:t>
+      </w:r>
+      <w:r>
+        <w:t>(</w:t>
+      </w:r>
+      <w:r>
+        <w:fldChar w:fldCharType="begin"/>
+      </w:r>
+      <w:r>
+        <w:instrText xml:space="preserve"> REF _Ref523076294 \h </w:instrText>
+      </w:r>
+      <w:r>
+        <w:fldChar w:fldCharType="separate"/>
+      </w:r>
+      <w:r>
+        <w:rPr>
+          <w:i/>
+        </w:rPr>
+        <w:t xml:space="preserve">Image </w:t>
+      </w:r>
+      <w:r>
+        <w:rPr>
+          <w:i/>
+          <w:noProof/>
+        </w:rPr>
+        <w:t>1</w:t>
+      </w:r>
+      <w:r>
+        <w:fldChar w:fldCharType="end"/>
+      </w:r>
+      <w:r>
+        <w:rPr>
+          <w:i/>
+        </w:rPr>
+        <w:t>a</w:t>
+      </w:r>
+      <w:r>
+        <w:t>), where material performs a translational movement, and rolls with the parallel axes rotate in opposite direction.</w:t>
+      </w:r>
+      <w:r>
+        <w:br/>
+      </w:r>
+    </w:p>
+    <w:p>
+      <w:pPr>
+        <w:keepNext/>
+      </w:pPr>
+      <w:r>
+        <w:rPr>
+          <w:lang w:val="en-GB"/>
+        </w:rPr>
+        <w:br w:type="page"/>
+      </w:r>
+      <w:r>
+        <w:rPr>
+          <w:noProof/>
+        </w:rPr>
+        <w:lastRenderedPageBreak/>
+        <w:drawing>
+          <wp:inline distT="0" distB="0" distL="0" distR="0" wp14:anchorId="1BB2B339" wp14:editId="319260E8">
+            <wp:extent cx="5760720" cy="2862599"/>
+            <wp:effectExtent l="0" t="0" r="0" b="0"/>
+            <wp:docPr id="3" name="Obraz 3"/>
+            <wp:cNvGraphicFramePr>
+              <a:graphicFrameLocks xmlns:a="http://schemas.openxmlformats.org/drawingml/2006/main" noChangeAspect="1"/>
+            </wp:cNvGraphicFramePr>
+            <a:graphic xmlns:a="http://schemas.openxmlformats.org/drawingml/2006/main">
+              <a:graphicData uri="http://schemas.openxmlformats.org/drawingml/2006/picture">
+                <pic:pic xmlns:pic="http://schemas.openxmlformats.org/drawingml/2006/picture">
+                  <pic:nvPicPr>
+                    <pic:cNvPr id="0" name=""/>
+                    <pic:cNvPicPr/>
+                  </pic:nvPicPr>
+                  <pic:blipFill>
+                    <a:blip r:embed="rId9"/>
+                    <a:stretch>
+                      <a:fillRect/>
+                    </a:stretch>
+                  </pic:blipFill>
+                  <pic:spPr>
+                    <a:xfrm>
+                      <a:off x="0" y="0"/>
+                      <a:ext cx="5760720" cy="2862599"/>
+                    </a:xfrm>
+                    <a:prstGeom prst="rect">
+                      <a:avLst/>
+                    </a:prstGeom>
+                  </pic:spPr>
+                </pic:pic>
+              </a:graphicData>
+            </a:graphic>
+          </wp:inline>
+        </w:drawing>
+      </w:r>
+    </w:p>
+    <w:p>
+      <w:pPr>
+        <w:pStyle w:val="Legenda"/>
+        <w:rPr>
+          <w:i w:val="0"/>
+        </w:rPr>
+      </w:pPr>
+      <w:bookmarkStart w:id="7" w:name="_Ref523076287"/>
+      <w:bookmarkStart w:id="8" w:name="_Ref523076294"/>
+      <w:r>
+        <w:rPr>
+          <w:i w:val="0"/>
+        </w:rPr>
+        <w:t xml:space="preserve">Image </w:t>
+      </w:r>
+      <w:r>
+        <w:rPr>
+          <w:i w:val="0"/>
+        </w:rPr>
+        <w:fldChar w:fldCharType="begin"/>
+      </w:r>
+      <w:r>
+        <w:rPr>
+          <w:i w:val="0"/>
+        </w:rPr>
+        <w:instrText xml:space="preserve"> SEQ Image \* ARABIC </w:instrText>
+      </w:r>
+      <w:r>
+        <w:rPr>
+          <w:i w:val="0"/>
+        </w:rPr>
+        <w:fldChar w:fldCharType="separate"/>
+      </w:r>
+      <w:r>
+        <w:rPr>
+          <w:i w:val="0"/>
+          <w:noProof/>
+        </w:rPr>
+        <w:t>1</w:t>
+      </w:r>
+      <w:r>
+        <w:rPr>
+          <w:i w:val="0"/>
+        </w:rPr>
+        <w:fldChar w:fldCharType="end"/>
+      </w:r>
+      <w:bookmarkEnd w:id="8"/>
+      <w:r>
+        <w:rPr>
+          <w:i w:val="0"/>
+        </w:rPr>
+        <w:t>: a) L</w:t>
+      </w:r>
+      <w:r>
+        <w:rPr>
+          <w:i w:val="0"/>
+        </w:rPr>
+        <w:t xml:space="preserve">ongitudinal </w:t>
+      </w:r>
+      <w:r>
+        <w:rPr>
+          <w:i w:val="0"/>
+        </w:rPr>
+        <w:t>R</w:t>
+      </w:r>
+      <w:r>
+        <w:rPr>
+          <w:i w:val="0"/>
+        </w:rPr>
+        <w:t>olling</w:t>
+      </w:r>
+      <w:r>
+        <w:rPr>
+          <w:i w:val="0"/>
+        </w:rPr>
+        <w:t>, b) Rolling mill</w:t>
+      </w:r>
+      <w:bookmarkEnd w:id="7"/>
+    </w:p>
+    <w:p>
+      <w:pPr>
+        <w:pStyle w:val="Diplomatext"/>
+        <w:ind w:firstLine="567"/>
+      </w:pPr>
+      <w:r>
+        <w:t xml:space="preserve">During of the rolling the </w:t>
+      </w:r>
+      <w:r>
+        <w:t xml:space="preserve">cross-section is </w:t>
+      </w:r>
+      <w:r>
+        <w:t>decreased</w:t>
+      </w:r>
+      <w:r>
+        <w:t>, while the  length is growing. Area, where the part of material is deformed is called rolling mill (</w:t>
+      </w:r>
+      <w:r>
+        <w:fldChar w:fldCharType="begin"/>
+      </w:r>
+      <w:r>
+        <w:instrText xml:space="preserve"> REF _Ref523076294 \h </w:instrText>
+      </w:r>
+      <w:r>
+        <w:fldChar w:fldCharType="separate"/>
+      </w:r>
+      <w:r>
+        <w:rPr>
+          <w:i/>
+        </w:rPr>
+        <w:t xml:space="preserve">Image </w:t>
+      </w:r>
+      <w:r>
+        <w:rPr>
+          <w:i/>
+          <w:noProof/>
+        </w:rPr>
+        <w:t>1</w:t>
+      </w:r>
+      <w:r>
+        <w:fldChar w:fldCharType="end"/>
+      </w:r>
+      <w:r>
+        <w:rPr>
+          <w:i/>
+        </w:rPr>
+        <w:t>b</w:t>
+      </w:r>
+      <w:r>
+        <w:t>)</w:t>
+      </w:r>
+      <w:r>
+        <w:t>. In the rolling mill occurs the reduction of thickness (from g</w:t>
+      </w:r>
+      <w:r>
+        <w:rPr>
+          <w:vertAlign w:val="subscript"/>
+        </w:rPr>
+        <w:t>0</w:t>
+      </w:r>
+      <w:r>
+        <w:t xml:space="preserve"> to g</w:t>
+      </w:r>
+      <w:r>
+        <w:rPr>
+          <w:vertAlign w:val="subscript"/>
+        </w:rPr>
+        <w:t>1</w:t>
+      </w:r>
+      <w:r>
+        <w:t xml:space="preserve">), and in the effect are changing: width, cross-section and length of sheet or strip. </w:t>
+      </w:r>
+    </w:p>
+    <w:p>
+      <w:pPr>
+        <w:pStyle w:val="Diplomatext"/>
+        <w:ind w:firstLine="567"/>
+      </w:pPr>
+      <w:r>
+        <w:fldChar w:fldCharType="begin"/>
+      </w:r>
+      <w:r>
+        <w:instrText xml:space="preserve"> REF _Ref523086988 \h </w:instrText>
+      </w:r>
+      <w:r>
+        <w:fldChar w:fldCharType="separate"/>
+      </w:r>
+      <w:r>
+        <w:t xml:space="preserve">Image </w:t>
+      </w:r>
+      <w:r>
+        <w:rPr>
+          <w:noProof/>
+        </w:rPr>
+        <w:t>2</w:t>
+      </w:r>
+      <w:r>
+        <w:fldChar w:fldCharType="end"/>
+      </w:r>
+      <w:r>
+        <w:t xml:space="preserve"> </w:t>
+      </w:r>
+      <w:r>
+        <w:t>shows the general concept of the layout of a typical hot rolling mill. The process starts from the loading of the ingot(1) into the</w:t>
+      </w:r>
+      <w:r>
+        <w:t xml:space="preserve"> furnace</w:t>
+      </w:r>
+      <w:r>
+        <w:t>(2), which heats it to temperature around 1250 C</w:t>
+      </w:r>
+      <w:r>
+        <w:t>. Ingots from the furnace will go to the milling line, which leads through the next technological steps.</w:t>
+      </w:r>
+      <w:r>
+        <w:t xml:space="preserve"> Initial mill(3)</w:t>
+      </w:r>
+      <w:r>
+        <w:t xml:space="preserve">, which job is initial reduction of a strip, can consists of a single reversing mill or several rolling mills in a similar </w:t>
+      </w:r>
+      <w:r>
+        <w:t>arrangement.</w:t>
+      </w:r>
+      <w:r>
+        <w:t xml:space="preserve"> Some rolling mills use an intermediate band winding box (4) to reduce the length of the rolling line and equalization of temperature along the rolled strand.</w:t>
+      </w:r>
+      <w:r>
+        <w:t xml:space="preserve"> Installation of descaling (5) is responsible for removing scale from the surface of the strip. Group of finishing mills (6) gives the final thickness for the strip. Cooling section (7) sets the winding temperature. One coiler or group of coilers (8) forms the final product – circle of the tape.</w:t>
+      </w:r>
+    </w:p>
+    <w:p>
+      <w:pPr>
+        <w:pStyle w:val="Diplomatext"/>
+        <w:keepNext/>
+        <w:ind w:firstLine="0"/>
+        <w:jc w:val="center"/>
+      </w:pPr>
+      <w:r>
+        <w:rPr>
+          <w:noProof/>
+        </w:rPr>
+        <w:drawing>
+          <wp:inline distT="0" distB="0" distL="0" distR="0" wp14:anchorId="47A2863C" wp14:editId="41048749">
+            <wp:extent cx="4934686" cy="1620588"/>
+            <wp:effectExtent l="0" t="0" r="0" b="0"/>
+            <wp:docPr id="6" name="Obraz 6"/>
+            <wp:cNvGraphicFramePr>
+              <a:graphicFrameLocks xmlns:a="http://schemas.openxmlformats.org/drawingml/2006/main" noChangeAspect="1"/>
+            </wp:cNvGraphicFramePr>
+            <a:graphic xmlns:a="http://schemas.openxmlformats.org/drawingml/2006/main">
+              <a:graphicData uri="http://schemas.openxmlformats.org/drawingml/2006/picture">
+                <pic:pic xmlns:pic="http://schemas.openxmlformats.org/drawingml/2006/picture">
+                  <pic:nvPicPr>
+                    <pic:cNvPr id="0" name=""/>
+                    <pic:cNvPicPr/>
+                  </pic:nvPicPr>
+                  <pic:blipFill>
+                    <a:blip r:embed="rId10"/>
+                    <a:stretch>
+                      <a:fillRect/>
+                    </a:stretch>
+                  </pic:blipFill>
+                  <pic:spPr>
+                    <a:xfrm>
+                      <a:off x="0" y="0"/>
+                      <a:ext cx="4940881" cy="1622622"/>
+                    </a:xfrm>
+                    <a:prstGeom prst="rect">
+                      <a:avLst/>
+                    </a:prstGeom>
+                  </pic:spPr>
+                </pic:pic>
+              </a:graphicData>
+            </a:graphic>
+          </wp:inline>
+        </w:drawing>
+      </w:r>
+    </w:p>
+    <w:p>
+      <w:pPr>
+        <w:pStyle w:val="Legenda"/>
+      </w:pPr>
+      <w:bookmarkStart w:id="9" w:name="_Ref523086982"/>
+      <w:bookmarkStart w:id="10" w:name="_Ref523086988"/>
+      <w:r>
+        <w:t xml:space="preserve">Image </w:t>
+      </w:r>
+      <w:r>
+        <w:fldChar w:fldCharType="begin"/>
+      </w:r>
+      <w:r>
+        <w:instrText xml:space="preserve"> SEQ Image \* ARABIC </w:instrText>
+      </w:r>
+      <w:r>
+        <w:fldChar w:fldCharType="separate"/>
+      </w:r>
+      <w:r>
+        <w:rPr>
+          <w:noProof/>
+        </w:rPr>
+        <w:t>2</w:t>
+      </w:r>
+      <w:r>
+        <w:fldChar w:fldCharType="end"/>
+      </w:r>
+      <w:bookmarkEnd w:id="10"/>
+      <w:r>
+        <w:t>: Diagram of the hot rolling mill</w:t>
+      </w:r>
+      <w:bookmarkEnd w:id="9"/>
+    </w:p>
+    <w:p>
+      <w:pPr>
         <w:pStyle w:val="Nagwek1"/>
       </w:pPr>
+      <w:bookmarkStart w:id="11" w:name="_Toc523084985"/>
       <w:r>
         <w:lastRenderedPageBreak/>
         <w:t>Application of deep learning to image classification</w:t>
       </w:r>
+      <w:bookmarkEnd w:id="11"/>
     </w:p>
     <w:sectPr>
       <w:pgSz w:w="11906" w:h="16838"/>
@@ -5362,6 +6712,530 @@
 </w:styles>
 </file>
 
+<file path=word/glossary/document.xml><?xml version="1.0" encoding="utf-8"?>
+<w:glossaryDocument xmlns:wpc="http://schemas.microsoft.com/office/word/2010/wordprocessingCanvas" xmlns:mc="http://schemas.openxmlformats.org/markup-compatibility/2006" xmlns:o="urn:schemas-microsoft-com:office:office" xmlns:r="http://schemas.openxmlformats.org/officeDocument/2006/relationships" xmlns:m="http://schemas.openxmlformats.org/officeDocument/2006/math" xmlns:v="urn:schemas-microsoft-com:vml" xmlns:wp14="http://schemas.microsoft.com/office/word/2010/wordprocessingDrawing" xmlns:wp="http://schemas.openxmlformats.org/drawingml/2006/wordprocessingDrawing" xmlns:w10="urn:schemas-microsoft-com:office:word" xmlns:w="http://schemas.openxmlformats.org/wordprocessingml/2006/main" xmlns:w14="http://schemas.microsoft.com/office/word/2010/wordml" xmlns:wpg="http://schemas.microsoft.com/office/word/2010/wordprocessingGroup" xmlns:wpi="http://schemas.microsoft.com/office/word/2010/wordprocessingInk" xmlns:wne="http://schemas.microsoft.com/office/word/2006/wordml" xmlns:wps="http://schemas.microsoft.com/office/word/2010/wordprocessingShape" mc:Ignorable="w14 wp14"/>
+</file>
+
+<file path=word/glossary/fontTable.xml><?xml version="1.0" encoding="utf-8"?>
+<w:fonts xmlns:mc="http://schemas.openxmlformats.org/markup-compatibility/2006" xmlns:r="http://schemas.openxmlformats.org/officeDocument/2006/relationships" xmlns:w="http://schemas.openxmlformats.org/wordprocessingml/2006/main" xmlns:w14="http://schemas.microsoft.com/office/word/2010/wordml" mc:Ignorable="w14">
+  <w:font w:name="Times New Roman">
+    <w:panose1 w:val="02020603050405020304"/>
+    <w:charset w:val="EE"/>
+    <w:family w:val="roman"/>
+    <w:pitch w:val="variable"/>
+    <w:sig w:usb0="E0002EFF" w:usb1="C000785B" w:usb2="00000009" w:usb3="00000000" w:csb0="000001FF" w:csb1="00000000"/>
+  </w:font>
+  <w:font w:name="Symbol">
+    <w:panose1 w:val="05050102010706020507"/>
+    <w:charset w:val="02"/>
+    <w:family w:val="roman"/>
+    <w:pitch w:val="variable"/>
+    <w:sig w:usb0="00000000" w:usb1="10000000" w:usb2="00000000" w:usb3="00000000" w:csb0="80000000" w:csb1="00000000"/>
+  </w:font>
+  <w:font w:name="Courier New">
+    <w:panose1 w:val="02070309020205020404"/>
+    <w:charset w:val="EE"/>
+    <w:family w:val="modern"/>
+    <w:pitch w:val="fixed"/>
+    <w:sig w:usb0="E0002EFF" w:usb1="C0007843" w:usb2="00000009" w:usb3="00000000" w:csb0="000001FF" w:csb1="00000000"/>
+  </w:font>
+  <w:font w:name="Wingdings">
+    <w:panose1 w:val="05000000000000000000"/>
+    <w:charset w:val="02"/>
+    <w:family w:val="auto"/>
+    <w:pitch w:val="variable"/>
+    <w:sig w:usb0="00000000" w:usb1="10000000" w:usb2="00000000" w:usb3="00000000" w:csb0="80000000" w:csb1="00000000"/>
+  </w:font>
+  <w:font w:name="Arial">
+    <w:panose1 w:val="020B0604020202020204"/>
+    <w:charset w:val="EE"/>
+    <w:family w:val="swiss"/>
+    <w:pitch w:val="variable"/>
+    <w:sig w:usb0="E0002EFF" w:usb1="C000785B" w:usb2="00000009" w:usb3="00000000" w:csb0="000001FF" w:csb1="00000000"/>
+  </w:font>
+  <w:font w:name="Calibri Light">
+    <w:panose1 w:val="020F0302020204030204"/>
+    <w:charset w:val="EE"/>
+    <w:family w:val="swiss"/>
+    <w:pitch w:val="variable"/>
+    <w:sig w:usb0="E0002AFF" w:usb1="C000247B" w:usb2="00000009" w:usb3="00000000" w:csb0="000001FF" w:csb1="00000000"/>
+  </w:font>
+  <w:font w:name="Tahoma">
+    <w:panose1 w:val="020B0604030504040204"/>
+    <w:charset w:val="EE"/>
+    <w:family w:val="swiss"/>
+    <w:pitch w:val="variable"/>
+    <w:sig w:usb0="E1002EFF" w:usb1="C000605B" w:usb2="00000029" w:usb3="00000000" w:csb0="000101FF" w:csb1="00000000"/>
+  </w:font>
+  <w:font w:name="Calibri">
+    <w:panose1 w:val="020F0502020204030204"/>
+    <w:charset w:val="EE"/>
+    <w:family w:val="swiss"/>
+    <w:pitch w:val="variable"/>
+    <w:sig w:usb0="E0002AFF" w:usb1="C000247B" w:usb2="00000009" w:usb3="00000000" w:csb0="000001FF" w:csb1="00000000"/>
+  </w:font>
+  <w:font w:name="Cambria Math">
+    <w:panose1 w:val="02040503050406030204"/>
+    <w:charset w:val="EE"/>
+    <w:family w:val="roman"/>
+    <w:pitch w:val="variable"/>
+    <w:sig w:usb0="E00006FF" w:usb1="420024FF" w:usb2="02000000" w:usb3="00000000" w:csb0="0000019F" w:csb1="00000000"/>
+  </w:font>
+  <w:font w:name="Cambria">
+    <w:panose1 w:val="02040503050406030204"/>
+    <w:charset w:val="EE"/>
+    <w:family w:val="roman"/>
+    <w:pitch w:val="variable"/>
+    <w:sig w:usb0="E00006FF" w:usb1="420024FF" w:usb2="02000000" w:usb3="00000000" w:csb0="0000019F" w:csb1="00000000"/>
+  </w:font>
+</w:fonts>
+</file>
+
+<file path=word/glossary/settings.xml><?xml version="1.0" encoding="utf-8"?>
+<w:settings xmlns:mc="http://schemas.openxmlformats.org/markup-compatibility/2006" xmlns:o="urn:schemas-microsoft-com:office:office" xmlns:r="http://schemas.openxmlformats.org/officeDocument/2006/relationships" xmlns:m="http://schemas.openxmlformats.org/officeDocument/2006/math" xmlns:v="urn:schemas-microsoft-com:vml" xmlns:w10="urn:schemas-microsoft-com:office:word" xmlns:w="http://schemas.openxmlformats.org/wordprocessingml/2006/main" xmlns:w14="http://schemas.microsoft.com/office/word/2010/wordml" xmlns:sl="http://schemas.openxmlformats.org/schemaLibrary/2006/main" mc:Ignorable="w14">
+  <w:view w:val="normal"/>
+  <w:defaultTabStop w:val="708"/>
+  <w:hyphenationZone w:val="425"/>
+  <w:characterSpacingControl w:val="doNotCompress"/>
+  <w:compat>
+    <w:useFELayout/>
+    <w:compatSetting w:name="compatibilityMode" w:uri="http://schemas.microsoft.com/office/word" w:val="14"/>
+    <w:compatSetting w:name="overrideTableStyleFontSizeAndJustification" w:uri="http://schemas.microsoft.com/office/word" w:val="1"/>
+    <w:compatSetting w:name="enableOpenTypeFeatures" w:uri="http://schemas.microsoft.com/office/word" w:val="1"/>
+    <w:compatSetting w:name="doNotFlipMirrorIndents" w:uri="http://schemas.microsoft.com/office/word" w:val="1"/>
+  </w:compat>
+  <w:rsids>
+    <w:rsidRoot w:val="00F17D14"/>
+    <w:rsid w:val="00DB5213"/>
+    <w:rsid w:val="00F17D14"/>
+  </w:rsids>
+  <m:mathPr>
+    <m:mathFont m:val="Cambria Math"/>
+    <m:brkBin m:val="before"/>
+    <m:brkBinSub m:val="--"/>
+    <m:smallFrac m:val="0"/>
+    <m:dispDef/>
+    <m:lMargin m:val="0"/>
+    <m:rMargin m:val="0"/>
+    <m:defJc m:val="centerGroup"/>
+    <m:wrapIndent m:val="1440"/>
+    <m:intLim m:val="subSup"/>
+    <m:naryLim m:val="undOvr"/>
+  </m:mathPr>
+  <w:themeFontLang w:val="pl-PL"/>
+  <w:clrSchemeMapping w:bg1="light1" w:t1="dark1" w:bg2="light2" w:t2="dark2" w:accent1="accent1" w:accent2="accent2" w:accent3="accent3" w:accent4="accent4" w:accent5="accent5" w:accent6="accent6" w:hyperlink="hyperlink" w:followedHyperlink="followedHyperlink"/>
+  <w:decimalSymbol w:val=","/>
+  <w:listSeparator w:val=";"/>
+</w:settings>
+</file>
+
+<file path=word/glossary/styles.xml><?xml version="1.0" encoding="utf-8"?>
+<w:styles xmlns:mc="http://schemas.openxmlformats.org/markup-compatibility/2006" xmlns:r="http://schemas.openxmlformats.org/officeDocument/2006/relationships" xmlns:w="http://schemas.openxmlformats.org/wordprocessingml/2006/main" xmlns:w14="http://schemas.microsoft.com/office/word/2010/wordml" mc:Ignorable="w14">
+  <w:docDefaults>
+    <w:rPrDefault>
+      <w:rPr>
+        <w:rFonts w:asciiTheme="minorHAnsi" w:eastAsiaTheme="minorEastAsia" w:hAnsiTheme="minorHAnsi" w:cstheme="minorBidi"/>
+        <w:sz w:val="22"/>
+        <w:szCs w:val="22"/>
+        <w:lang w:val="pl-PL" w:eastAsia="pl-PL" w:bidi="ar-SA"/>
+      </w:rPr>
+    </w:rPrDefault>
+    <w:pPrDefault>
+      <w:pPr>
+        <w:spacing w:after="200" w:line="276" w:lineRule="auto"/>
+      </w:pPr>
+    </w:pPrDefault>
+  </w:docDefaults>
+  <w:latentStyles w:defLockedState="0" w:defUIPriority="99" w:defSemiHidden="1" w:defUnhideWhenUsed="1" w:defQFormat="0" w:count="267">
+    <w:lsdException w:name="Normal" w:semiHidden="0" w:uiPriority="0" w:unhideWhenUsed="0" w:qFormat="1"/>
+    <w:lsdException w:name="heading 1" w:semiHidden="0" w:uiPriority="9" w:unhideWhenUsed="0" w:qFormat="1"/>
+    <w:lsdException w:name="heading 2" w:uiPriority="9" w:qFormat="1"/>
+    <w:lsdException w:name="heading 3" w:uiPriority="9" w:qFormat="1"/>
+    <w:lsdException w:name="heading 4" w:uiPriority="9" w:qFormat="1"/>
+    <w:lsdException w:name="heading 5" w:uiPriority="9" w:qFormat="1"/>
+    <w:lsdException w:name="heading 6" w:uiPriority="9" w:qFormat="1"/>
+    <w:lsdException w:name="heading 7" w:uiPriority="9" w:qFormat="1"/>
+    <w:lsdException w:name="heading 8" w:uiPriority="9" w:qFormat="1"/>
+    <w:lsdException w:name="heading 9" w:uiPriority="9" w:qFormat="1"/>
+    <w:lsdException w:name="toc 1" w:uiPriority="39"/>
+    <w:lsdException w:name="toc 2" w:uiPriority="39"/>
+    <w:lsdException w:name="toc 3" w:uiPriority="39"/>
+    <w:lsdException w:name="toc 4" w:uiPriority="39"/>
+    <w:lsdException w:name="toc 5" w:uiPriority="39"/>
+    <w:lsdException w:name="toc 6" w:uiPriority="39"/>
+    <w:lsdException w:name="toc 7" w:uiPriority="39"/>
+    <w:lsdException w:name="toc 8" w:uiPriority="39"/>
+    <w:lsdException w:name="toc 9" w:uiPriority="39"/>
+    <w:lsdException w:name="caption" w:uiPriority="35" w:qFormat="1"/>
+    <w:lsdException w:name="Title" w:semiHidden="0" w:uiPriority="10" w:unhideWhenUsed="0" w:qFormat="1"/>
+    <w:lsdException w:name="Default Paragraph Font" w:uiPriority="1"/>
+    <w:lsdException w:name="Subtitle" w:semiHidden="0" w:uiPriority="11" w:unhideWhenUsed="0" w:qFormat="1"/>
+    <w:lsdException w:name="Strong" w:semiHidden="0" w:uiPriority="22" w:unhideWhenUsed="0" w:qFormat="1"/>
+    <w:lsdException w:name="Emphasis" w:semiHidden="0" w:uiPriority="20" w:unhideWhenUsed="0" w:qFormat="1"/>
+    <w:lsdException w:name="Table Grid" w:semiHidden="0" w:uiPriority="59" w:unhideWhenUsed="0"/>
+    <w:lsdException w:name="Placeholder Text" w:unhideWhenUsed="0"/>
+    <w:lsdException w:name="No Spacing" w:semiHidden="0" w:uiPriority="1" w:unhideWhenUsed="0" w:qFormat="1"/>
+    <w:lsdException w:name="Light Shading" w:semiHidden="0" w:uiPriority="60" w:unhideWhenUsed="0"/>
+    <w:lsdException w:name="Light List" w:semiHidden="0" w:uiPriority="61" w:unhideWhenUsed="0"/>
+    <w:lsdException w:name="Light Grid" w:semiHidden="0" w:uiPriority="62" w:unhideWhenUsed="0"/>
+    <w:lsdException w:name="Medium Shading 1" w:semiHidden="0" w:uiPriority="63" w:unhideWhenUsed="0"/>
+    <w:lsdException w:name="Medium Shading 2" w:semiHidden="0" w:uiPriority="64" w:unhideWhenUsed="0"/>
+    <w:lsdException w:name="Medium List 1" w:semiHidden="0" w:uiPriority="65" w:unhideWhenUsed="0"/>
+    <w:lsdException w:name="Medium List 2" w:semiHidden="0" w:uiPriority="66" w:unhideWhenUsed="0"/>
+    <w:lsdException w:name="Medium Grid 1" w:semiHidden="0" w:uiPriority="67" w:unhideWhenUsed="0"/>
+    <w:lsdException w:name="Medium Grid 2" w:semiHidden="0" w:uiPriority="68" w:unhideWhenUsed="0"/>
+    <w:lsdException w:name="Medium Grid 3" w:semiHidden="0" w:uiPriority="69" w:unhideWhenUsed="0"/>
+    <w:lsdException w:name="Dark List" w:semiHidden="0" w:uiPriority="70" w:unhideWhenUsed="0"/>
+    <w:lsdException w:name="Colorful Shading" w:semiHidden="0" w:uiPriority="71" w:unhideWhenUsed="0"/>
+    <w:lsdException w:name="Colorful List" w:semiHidden="0" w:uiPriority="72" w:unhideWhenUsed="0"/>
+    <w:lsdException w:name="Colorful Grid" w:semiHidden="0" w:uiPriority="73" w:unhideWhenUsed="0"/>
+    <w:lsdException w:name="Light Shading Accent 1" w:semiHidden="0" w:uiPriority="60" w:unhideWhenUsed="0"/>
+    <w:lsdException w:name="Light List Accent 1" w:semiHidden="0" w:uiPriority="61" w:unhideWhenUsed="0"/>
+    <w:lsdException w:name="Light Grid Accent 1" w:semiHidden="0" w:uiPriority="62" w:unhideWhenUsed="0"/>
+    <w:lsdException w:name="Medium Shading 1 Accent 1" w:semiHidden="0" w:uiPriority="63" w:unhideWhenUsed="0"/>
+    <w:lsdException w:name="Medium Shading 2 Accent 1" w:semiHidden="0" w:uiPriority="64" w:unhideWhenUsed="0"/>
+    <w:lsdException w:name="Medium List 1 Accent 1" w:semiHidden="0" w:uiPriority="65" w:unhideWhenUsed="0"/>
+    <w:lsdException w:name="Revision" w:unhideWhenUsed="0"/>
+    <w:lsdException w:name="List Paragraph" w:semiHidden="0" w:uiPriority="34" w:unhideWhenUsed="0" w:qFormat="1"/>
+    <w:lsdException w:name="Quote" w:semiHidden="0" w:uiPriority="29" w:unhideWhenUsed="0" w:qFormat="1"/>
+    <w:lsdException w:name="Intense Quote" w:semiHidden="0" w:uiPriority="30" w:unhideWhenUsed="0" w:qFormat="1"/>
+    <w:lsdException w:name="Medium List 2 Accent 1" w:semiHidden="0" w:uiPriority="66" w:unhideWhenUsed="0"/>
+    <w:lsdException w:name="Medium Grid 1 Accent 1" w:semiHidden="0" w:uiPriority="67" w:unhideWhenUsed="0"/>
+    <w:lsdException w:name="Medium Grid 2 Accent 1" w:semiHidden="0" w:uiPriority="68" w:unhideWhenUsed="0"/>
+    <w:lsdException w:name="Medium Grid 3 Accent 1" w:semiHidden="0" w:uiPriority="69" w:unhideWhenUsed="0"/>
+    <w:lsdException w:name="Dark List Accent 1" w:semiHidden="0" w:uiPriority="70" w:unhideWhenUsed="0"/>
+    <w:lsdException w:name="Colorful Shading Accent 1" w:semiHidden="0" w:uiPriority="71" w:unhideWhenUsed="0"/>
+    <w:lsdException w:name="Colorful List Accent 1" w:semiHidden="0" w:uiPriority="72" w:unhideWhenUsed="0"/>
+    <w:lsdException w:name="Colorful Grid Accent 1" w:semiHidden="0" w:uiPriority="73" w:unhideWhenUsed="0"/>
+    <w:lsdException w:name="Light Shading Accent 2" w:semiHidden="0" w:uiPriority="60" w:unhideWhenUsed="0"/>
+    <w:lsdException w:name="Light List Accent 2" w:semiHidden="0" w:uiPriority="61" w:unhideWhenUsed="0"/>
+    <w:lsdException w:name="Light Grid Accent 2" w:semiHidden="0" w:uiPriority="62" w:unhideWhenUsed="0"/>
+    <w:lsdException w:name="Medium Shading 1 Accent 2" w:semiHidden="0" w:uiPriority="63" w:unhideWhenUsed="0"/>
+    <w:lsdException w:name="Medium Shading 2 Accent 2" w:semiHidden="0" w:uiPriority="64" w:unhideWhenUsed="0"/>
+    <w:lsdException w:name="Medium List 1 Accent 2" w:semiHidden="0" w:uiPriority="65" w:unhideWhenUsed="0"/>
+    <w:lsdException w:name="Medium List 2 Accent 2" w:semiHidden="0" w:uiPriority="66" w:unhideWhenUsed="0"/>
+    <w:lsdException w:name="Medium Grid 1 Accent 2" w:semiHidden="0" w:uiPriority="67" w:unhideWhenUsed="0"/>
+    <w:lsdException w:name="Medium Grid 2 Accent 2" w:semiHidden="0" w:uiPriority="68" w:unhideWhenUsed="0"/>
+    <w:lsdException w:name="Medium Grid 3 Accent 2" w:semiHidden="0" w:uiPriority="69" w:unhideWhenUsed="0"/>
+    <w:lsdException w:name="Dark List Accent 2" w:semiHidden="0" w:uiPriority="70" w:unhideWhenUsed="0"/>
+    <w:lsdException w:name="Colorful Shading Accent 2" w:semiHidden="0" w:uiPriority="71" w:unhideWhenUsed="0"/>
+    <w:lsdException w:name="Colorful List Accent 2" w:semiHidden="0" w:uiPriority="72" w:unhideWhenUsed="0"/>
+    <w:lsdException w:name="Colorful Grid Accent 2" w:semiHidden="0" w:uiPriority="73" w:unhideWhenUsed="0"/>
+    <w:lsdException w:name="Light Shading Accent 3" w:semiHidden="0" w:uiPriority="60" w:unhideWhenUsed="0"/>
+    <w:lsdException w:name="Light List Accent 3" w:semiHidden="0" w:uiPriority="61" w:unhideWhenUsed="0"/>
+    <w:lsdException w:name="Light Grid Accent 3" w:semiHidden="0" w:uiPriority="62" w:unhideWhenUsed="0"/>
+    <w:lsdException w:name="Medium Shading 1 Accent 3" w:semiHidden="0" w:uiPriority="63" w:unhideWhenUsed="0"/>
+    <w:lsdException w:name="Medium Shading 2 Accent 3" w:semiHidden="0" w:uiPriority="64" w:unhideWhenUsed="0"/>
+    <w:lsdException w:name="Medium List 1 Accent 3" w:semiHidden="0" w:uiPriority="65" w:unhideWhenUsed="0"/>
+    <w:lsdException w:name="Medium List 2 Accent 3" w:semiHidden="0" w:uiPriority="66" w:unhideWhenUsed="0"/>
+    <w:lsdException w:name="Medium Grid 1 Accent 3" w:semiHidden="0" w:uiPriority="67" w:unhideWhenUsed="0"/>
+    <w:lsdException w:name="Medium Grid 2 Accent 3" w:semiHidden="0" w:uiPriority="68" w:unhideWhenUsed="0"/>
+    <w:lsdException w:name="Medium Grid 3 Accent 3" w:semiHidden="0" w:uiPriority="69" w:unhideWhenUsed="0"/>
+    <w:lsdException w:name="Dark List Accent 3" w:semiHidden="0" w:uiPriority="70" w:unhideWhenUsed="0"/>
+    <w:lsdException w:name="Colorful Shading Accent 3" w:semiHidden="0" w:uiPriority="71" w:unhideWhenUsed="0"/>
+    <w:lsdException w:name="Colorful List Accent 3" w:semiHidden="0" w:uiPriority="72" w:unhideWhenUsed="0"/>
+    <w:lsdException w:name="Colorful Grid Accent 3" w:semiHidden="0" w:uiPriority="73" w:unhideWhenUsed="0"/>
+    <w:lsdException w:name="Light Shading Accent 4" w:semiHidden="0" w:uiPriority="60" w:unhideWhenUsed="0"/>
+    <w:lsdException w:name="Light List Accent 4" w:semiHidden="0" w:uiPriority="61" w:unhideWhenUsed="0"/>
+    <w:lsdException w:name="Light Grid Accent 4" w:semiHidden="0" w:uiPriority="62" w:unhideWhenUsed="0"/>
+    <w:lsdException w:name="Medium Shading 1 Accent 4" w:semiHidden="0" w:uiPriority="63" w:unhideWhenUsed="0"/>
+    <w:lsdException w:name="Medium Shading 2 Accent 4" w:semiHidden="0" w:uiPriority="64" w:unhideWhenUsed="0"/>
+    <w:lsdException w:name="Medium List 1 Accent 4" w:semiHidden="0" w:uiPriority="65" w:unhideWhenUsed="0"/>
+    <w:lsdException w:name="Medium List 2 Accent 4" w:semiHidden="0" w:uiPriority="66" w:unhideWhenUsed="0"/>
+    <w:lsdException w:name="Medium Grid 1 Accent 4" w:semiHidden="0" w:uiPriority="67" w:unhideWhenUsed="0"/>
+    <w:lsdException w:name="Medium Grid 2 Accent 4" w:semiHidden="0" w:uiPriority="68" w:unhideWhenUsed="0"/>
+    <w:lsdException w:name="Medium Grid 3 Accent 4" w:semiHidden="0" w:uiPriority="69" w:unhideWhenUsed="0"/>
+    <w:lsdException w:name="Dark List Accent 4" w:semiHidden="0" w:uiPriority="70" w:unhideWhenUsed="0"/>
+    <w:lsdException w:name="Colorful Shading Accent 4" w:semiHidden="0" w:uiPriority="71" w:unhideWhenUsed="0"/>
+    <w:lsdException w:name="Colorful List Accent 4" w:semiHidden="0" w:uiPriority="72" w:unhideWhenUsed="0"/>
+    <w:lsdException w:name="Colorful Grid Accent 4" w:semiHidden="0" w:uiPriority="73" w:unhideWhenUsed="0"/>
+    <w:lsdException w:name="Light Shading Accent 5" w:semiHidden="0" w:uiPriority="60" w:unhideWhenUsed="0"/>
+    <w:lsdException w:name="Light List Accent 5" w:semiHidden="0" w:uiPriority="61" w:unhideWhenUsed="0"/>
+    <w:lsdException w:name="Light Grid Accent 5" w:semiHidden="0" w:uiPriority="62" w:unhideWhenUsed="0"/>
+    <w:lsdException w:name="Medium Shading 1 Accent 5" w:semiHidden="0" w:uiPriority="63" w:unhideWhenUsed="0"/>
+    <w:lsdException w:name="Medium Shading 2 Accent 5" w:semiHidden="0" w:uiPriority="64" w:unhideWhenUsed="0"/>
+    <w:lsdException w:name="Medium List 1 Accent 5" w:semiHidden="0" w:uiPriority="65" w:unhideWhenUsed="0"/>
+    <w:lsdException w:name="Medium List 2 Accent 5" w:semiHidden="0" w:uiPriority="66" w:unhideWhenUsed="0"/>
+    <w:lsdException w:name="Medium Grid 1 Accent 5" w:semiHidden="0" w:uiPriority="67" w:unhideWhenUsed="0"/>
+    <w:lsdException w:name="Medium Grid 2 Accent 5" w:semiHidden="0" w:uiPriority="68" w:unhideWhenUsed="0"/>
+    <w:lsdException w:name="Medium Grid 3 Accent 5" w:semiHidden="0" w:uiPriority="69" w:unhideWhenUsed="0"/>
+    <w:lsdException w:name="Dark List Accent 5" w:semiHidden="0" w:uiPriority="70" w:unhideWhenUsed="0"/>
+    <w:lsdException w:name="Colorful Shading Accent 5" w:semiHidden="0" w:uiPriority="71" w:unhideWhenUsed="0"/>
+    <w:lsdException w:name="Colorful List Accent 5" w:semiHidden="0" w:uiPriority="72" w:unhideWhenUsed="0"/>
+    <w:lsdException w:name="Colorful Grid Accent 5" w:semiHidden="0" w:uiPriority="73" w:unhideWhenUsed="0"/>
+    <w:lsdException w:name="Light Shading Accent 6" w:semiHidden="0" w:uiPriority="60" w:unhideWhenUsed="0"/>
+    <w:lsdException w:name="Light List Accent 6" w:semiHidden="0" w:uiPriority="61" w:unhideWhenUsed="0"/>
+    <w:lsdException w:name="Light Grid Accent 6" w:semiHidden="0" w:uiPriority="62" w:unhideWhenUsed="0"/>
+    <w:lsdException w:name="Medium Shading 1 Accent 6" w:semiHidden="0" w:uiPriority="63" w:unhideWhenUsed="0"/>
+    <w:lsdException w:name="Medium Shading 2 Accent 6" w:semiHidden="0" w:uiPriority="64" w:unhideWhenUsed="0"/>
+    <w:lsdException w:name="Medium List 1 Accent 6" w:semiHidden="0" w:uiPriority="65" w:unhideWhenUsed="0"/>
+    <w:lsdException w:name="Medium List 2 Accent 6" w:semiHidden="0" w:uiPriority="66" w:unhideWhenUsed="0"/>
+    <w:lsdException w:name="Medium Grid 1 Accent 6" w:semiHidden="0" w:uiPriority="67" w:unhideWhenUsed="0"/>
+    <w:lsdException w:name="Medium Grid 2 Accent 6" w:semiHidden="0" w:uiPriority="68" w:unhideWhenUsed="0"/>
+    <w:lsdException w:name="Medium Grid 3 Accent 6" w:semiHidden="0" w:uiPriority="69" w:unhideWhenUsed="0"/>
+    <w:lsdException w:name="Dark List Accent 6" w:semiHidden="0" w:uiPriority="70" w:unhideWhenUsed="0"/>
+    <w:lsdException w:name="Colorful Shading Accent 6" w:semiHidden="0" w:uiPriority="71" w:unhideWhenUsed="0"/>
+    <w:lsdException w:name="Colorful List Accent 6" w:semiHidden="0" w:uiPriority="72" w:unhideWhenUsed="0"/>
+    <w:lsdException w:name="Colorful Grid Accent 6" w:semiHidden="0" w:uiPriority="73" w:unhideWhenUsed="0"/>
+    <w:lsdException w:name="Subtle Emphasis" w:semiHidden="0" w:uiPriority="19" w:unhideWhenUsed="0" w:qFormat="1"/>
+    <w:lsdException w:name="Intense Emphasis" w:semiHidden="0" w:uiPriority="21" w:unhideWhenUsed="0" w:qFormat="1"/>
+    <w:lsdException w:name="Subtle Reference" w:semiHidden="0" w:uiPriority="31" w:unhideWhenUsed="0" w:qFormat="1"/>
+    <w:lsdException w:name="Intense Reference" w:semiHidden="0" w:uiPriority="32" w:unhideWhenUsed="0" w:qFormat="1"/>
+    <w:lsdException w:name="Book Title" w:semiHidden="0" w:uiPriority="33" w:unhideWhenUsed="0" w:qFormat="1"/>
+    <w:lsdException w:name="Bibliography" w:uiPriority="37"/>
+    <w:lsdException w:name="TOC Heading" w:uiPriority="39" w:qFormat="1"/>
+  </w:latentStyles>
+  <w:style w:type="paragraph" w:default="1" w:styleId="Normalny">
+    <w:name w:val="Normal"/>
+    <w:qFormat/>
+  </w:style>
+  <w:style w:type="character" w:default="1" w:styleId="Domylnaczcionkaakapitu">
+    <w:name w:val="Default Paragraph Font"/>
+    <w:uiPriority w:val="1"/>
+    <w:semiHidden/>
+    <w:unhideWhenUsed/>
+  </w:style>
+  <w:style w:type="table" w:default="1" w:styleId="Standardowy">
+    <w:name w:val="Normal Table"/>
+    <w:uiPriority w:val="99"/>
+    <w:semiHidden/>
+    <w:unhideWhenUsed/>
+    <w:tblPr>
+      <w:tblInd w:w="0" w:type="dxa"/>
+      <w:tblCellMar>
+        <w:top w:w="0" w:type="dxa"/>
+        <w:left w:w="108" w:type="dxa"/>
+        <w:bottom w:w="0" w:type="dxa"/>
+        <w:right w:w="108" w:type="dxa"/>
+      </w:tblCellMar>
+    </w:tblPr>
+  </w:style>
+  <w:style w:type="numbering" w:default="1" w:styleId="Bezlisty">
+    <w:name w:val="No List"/>
+    <w:uiPriority w:val="99"/>
+    <w:semiHidden/>
+    <w:unhideWhenUsed/>
+  </w:style>
+  <w:style w:type="character" w:styleId="Tekstzastpczy">
+    <w:name w:val="Placeholder Text"/>
+    <w:basedOn w:val="Domylnaczcionkaakapitu"/>
+    <w:uiPriority w:val="99"/>
+    <w:semiHidden/>
+    <w:rsid w:val="00F17D14"/>
+    <w:rPr>
+      <w:color w:val="808080"/>
+    </w:rPr>
+  </w:style>
+</w:styles>
+</file>
+
+<file path=word/glossary/stylesWithEffects.xml><?xml version="1.0" encoding="utf-8"?>
+<w:styles xmlns:wpc="http://schemas.microsoft.com/office/word/2010/wordprocessingCanvas" xmlns:mc="http://schemas.openxmlformats.org/markup-compatibility/2006" xmlns:o="urn:schemas-microsoft-com:office:office" xmlns:r="http://schemas.openxmlformats.org/officeDocument/2006/relationships" xmlns:m="http://schemas.openxmlformats.org/officeDocument/2006/math" xmlns:v="urn:schemas-microsoft-com:vml" xmlns:wp14="http://schemas.microsoft.com/office/word/2010/wordprocessingDrawing" xmlns:wp="http://schemas.openxmlformats.org/drawingml/2006/wordprocessingDrawing" xmlns:w10="urn:schemas-microsoft-com:office:word" xmlns:w="http://schemas.openxmlformats.org/wordprocessingml/2006/main" xmlns:w14="http://schemas.microsoft.com/office/word/2010/wordml" xmlns:wpg="http://schemas.microsoft.com/office/word/2010/wordprocessingGroup" xmlns:wpi="http://schemas.microsoft.com/office/word/2010/wordprocessingInk" xmlns:wne="http://schemas.microsoft.com/office/word/2006/wordml" xmlns:wps="http://schemas.microsoft.com/office/word/2010/wordprocessingShape" mc:Ignorable="w14 wp14">
+  <w:docDefaults>
+    <w:rPrDefault>
+      <w:rPr>
+        <w:rFonts w:asciiTheme="minorHAnsi" w:eastAsiaTheme="minorEastAsia" w:hAnsiTheme="minorHAnsi" w:cstheme="minorBidi"/>
+        <w:sz w:val="22"/>
+        <w:szCs w:val="22"/>
+        <w:lang w:val="pl-PL" w:eastAsia="pl-PL" w:bidi="ar-SA"/>
+      </w:rPr>
+    </w:rPrDefault>
+    <w:pPrDefault>
+      <w:pPr>
+        <w:spacing w:after="200" w:line="276" w:lineRule="auto"/>
+      </w:pPr>
+    </w:pPrDefault>
+  </w:docDefaults>
+  <w:latentStyles w:defLockedState="0" w:defUIPriority="99" w:defSemiHidden="1" w:defUnhideWhenUsed="1" w:defQFormat="0" w:count="267">
+    <w:lsdException w:name="Normal" w:semiHidden="0" w:uiPriority="0" w:unhideWhenUsed="0" w:qFormat="1"/>
+    <w:lsdException w:name="heading 1" w:semiHidden="0" w:uiPriority="9" w:unhideWhenUsed="0" w:qFormat="1"/>
+    <w:lsdException w:name="heading 2" w:uiPriority="9" w:qFormat="1"/>
+    <w:lsdException w:name="heading 3" w:uiPriority="9" w:qFormat="1"/>
+    <w:lsdException w:name="heading 4" w:uiPriority="9" w:qFormat="1"/>
+    <w:lsdException w:name="heading 5" w:uiPriority="9" w:qFormat="1"/>
+    <w:lsdException w:name="heading 6" w:uiPriority="9" w:qFormat="1"/>
+    <w:lsdException w:name="heading 7" w:uiPriority="9" w:qFormat="1"/>
+    <w:lsdException w:name="heading 8" w:uiPriority="9" w:qFormat="1"/>
+    <w:lsdException w:name="heading 9" w:uiPriority="9" w:qFormat="1"/>
+    <w:lsdException w:name="toc 1" w:uiPriority="39"/>
+    <w:lsdException w:name="toc 2" w:uiPriority="39"/>
+    <w:lsdException w:name="toc 3" w:uiPriority="39"/>
+    <w:lsdException w:name="toc 4" w:uiPriority="39"/>
+    <w:lsdException w:name="toc 5" w:uiPriority="39"/>
+    <w:lsdException w:name="toc 6" w:uiPriority="39"/>
+    <w:lsdException w:name="toc 7" w:uiPriority="39"/>
+    <w:lsdException w:name="toc 8" w:uiPriority="39"/>
+    <w:lsdException w:name="toc 9" w:uiPriority="39"/>
+    <w:lsdException w:name="caption" w:uiPriority="35" w:qFormat="1"/>
+    <w:lsdException w:name="Title" w:semiHidden="0" w:uiPriority="10" w:unhideWhenUsed="0" w:qFormat="1"/>
+    <w:lsdException w:name="Default Paragraph Font" w:uiPriority="1"/>
+    <w:lsdException w:name="Subtitle" w:semiHidden="0" w:uiPriority="11" w:unhideWhenUsed="0" w:qFormat="1"/>
+    <w:lsdException w:name="Strong" w:semiHidden="0" w:uiPriority="22" w:unhideWhenUsed="0" w:qFormat="1"/>
+    <w:lsdException w:name="Emphasis" w:semiHidden="0" w:uiPriority="20" w:unhideWhenUsed="0" w:qFormat="1"/>
+    <w:lsdException w:name="Table Grid" w:semiHidden="0" w:uiPriority="59" w:unhideWhenUsed="0"/>
+    <w:lsdException w:name="Placeholder Text" w:unhideWhenUsed="0"/>
+    <w:lsdException w:name="No Spacing" w:semiHidden="0" w:uiPriority="1" w:unhideWhenUsed="0" w:qFormat="1"/>
+    <w:lsdException w:name="Light Shading" w:semiHidden="0" w:uiPriority="60" w:unhideWhenUsed="0"/>
+    <w:lsdException w:name="Light List" w:semiHidden="0" w:uiPriority="61" w:unhideWhenUsed="0"/>
+    <w:lsdException w:name="Light Grid" w:semiHidden="0" w:uiPriority="62" w:unhideWhenUsed="0"/>
+    <w:lsdException w:name="Medium Shading 1" w:semiHidden="0" w:uiPriority="63" w:unhideWhenUsed="0"/>
+    <w:lsdException w:name="Medium Shading 2" w:semiHidden="0" w:uiPriority="64" w:unhideWhenUsed="0"/>
+    <w:lsdException w:name="Medium List 1" w:semiHidden="0" w:uiPriority="65" w:unhideWhenUsed="0"/>
+    <w:lsdException w:name="Medium List 2" w:semiHidden="0" w:uiPriority="66" w:unhideWhenUsed="0"/>
+    <w:lsdException w:name="Medium Grid 1" w:semiHidden="0" w:uiPriority="67" w:unhideWhenUsed="0"/>
+    <w:lsdException w:name="Medium Grid 2" w:semiHidden="0" w:uiPriority="68" w:unhideWhenUsed="0"/>
+    <w:lsdException w:name="Medium Grid 3" w:semiHidden="0" w:uiPriority="69" w:unhideWhenUsed="0"/>
+    <w:lsdException w:name="Dark List" w:semiHidden="0" w:uiPriority="70" w:unhideWhenUsed="0"/>
+    <w:lsdException w:name="Colorful Shading" w:semiHidden="0" w:uiPriority="71" w:unhideWhenUsed="0"/>
+    <w:lsdException w:name="Colorful List" w:semiHidden="0" w:uiPriority="72" w:unhideWhenUsed="0"/>
+    <w:lsdException w:name="Colorful Grid" w:semiHidden="0" w:uiPriority="73" w:unhideWhenUsed="0"/>
+    <w:lsdException w:name="Light Shading Accent 1" w:semiHidden="0" w:uiPriority="60" w:unhideWhenUsed="0"/>
+    <w:lsdException w:name="Light List Accent 1" w:semiHidden="0" w:uiPriority="61" w:unhideWhenUsed="0"/>
+    <w:lsdException w:name="Light Grid Accent 1" w:semiHidden="0" w:uiPriority="62" w:unhideWhenUsed="0"/>
+    <w:lsdException w:name="Medium Shading 1 Accent 1" w:semiHidden="0" w:uiPriority="63" w:unhideWhenUsed="0"/>
+    <w:lsdException w:name="Medium Shading 2 Accent 1" w:semiHidden="0" w:uiPriority="64" w:unhideWhenUsed="0"/>
+    <w:lsdException w:name="Medium List 1 Accent 1" w:semiHidden="0" w:uiPriority="65" w:unhideWhenUsed="0"/>
+    <w:lsdException w:name="Revision" w:unhideWhenUsed="0"/>
+    <w:lsdException w:name="List Paragraph" w:semiHidden="0" w:uiPriority="34" w:unhideWhenUsed="0" w:qFormat="1"/>
+    <w:lsdException w:name="Quote" w:semiHidden="0" w:uiPriority="29" w:unhideWhenUsed="0" w:qFormat="1"/>
+    <w:lsdException w:name="Intense Quote" w:semiHidden="0" w:uiPriority="30" w:unhideWhenUsed="0" w:qFormat="1"/>
+    <w:lsdException w:name="Medium List 2 Accent 1" w:semiHidden="0" w:uiPriority="66" w:unhideWhenUsed="0"/>
+    <w:lsdException w:name="Medium Grid 1 Accent 1" w:semiHidden="0" w:uiPriority="67" w:unhideWhenUsed="0"/>
+    <w:lsdException w:name="Medium Grid 2 Accent 1" w:semiHidden="0" w:uiPriority="68" w:unhideWhenUsed="0"/>
+    <w:lsdException w:name="Medium Grid 3 Accent 1" w:semiHidden="0" w:uiPriority="69" w:unhideWhenUsed="0"/>
+    <w:lsdException w:name="Dark List Accent 1" w:semiHidden="0" w:uiPriority="70" w:unhideWhenUsed="0"/>
+    <w:lsdException w:name="Colorful Shading Accent 1" w:semiHidden="0" w:uiPriority="71" w:unhideWhenUsed="0"/>
+    <w:lsdException w:name="Colorful List Accent 1" w:semiHidden="0" w:uiPriority="72" w:unhideWhenUsed="0"/>
+    <w:lsdException w:name="Colorful Grid Accent 1" w:semiHidden="0" w:uiPriority="73" w:unhideWhenUsed="0"/>
+    <w:lsdException w:name="Light Shading Accent 2" w:semiHidden="0" w:uiPriority="60" w:unhideWhenUsed="0"/>
+    <w:lsdException w:name="Light List Accent 2" w:semiHidden="0" w:uiPriority="61" w:unhideWhenUsed="0"/>
+    <w:lsdException w:name="Light Grid Accent 2" w:semiHidden="0" w:uiPriority="62" w:unhideWhenUsed="0"/>
+    <w:lsdException w:name="Medium Shading 1 Accent 2" w:semiHidden="0" w:uiPriority="63" w:unhideWhenUsed="0"/>
+    <w:lsdException w:name="Medium Shading 2 Accent 2" w:semiHidden="0" w:uiPriority="64" w:unhideWhenUsed="0"/>
+    <w:lsdException w:name="Medium List 1 Accent 2" w:semiHidden="0" w:uiPriority="65" w:unhideWhenUsed="0"/>
+    <w:lsdException w:name="Medium List 2 Accent 2" w:semiHidden="0" w:uiPriority="66" w:unhideWhenUsed="0"/>
+    <w:lsdException w:name="Medium Grid 1 Accent 2" w:semiHidden="0" w:uiPriority="67" w:unhideWhenUsed="0"/>
+    <w:lsdException w:name="Medium Grid 2 Accent 2" w:semiHidden="0" w:uiPriority="68" w:unhideWhenUsed="0"/>
+    <w:lsdException w:name="Medium Grid 3 Accent 2" w:semiHidden="0" w:uiPriority="69" w:unhideWhenUsed="0"/>
+    <w:lsdException w:name="Dark List Accent 2" w:semiHidden="0" w:uiPriority="70" w:unhideWhenUsed="0"/>
+    <w:lsdException w:name="Colorful Shading Accent 2" w:semiHidden="0" w:uiPriority="71" w:unhideWhenUsed="0"/>
+    <w:lsdException w:name="Colorful List Accent 2" w:semiHidden="0" w:uiPriority="72" w:unhideWhenUsed="0"/>
+    <w:lsdException w:name="Colorful Grid Accent 2" w:semiHidden="0" w:uiPriority="73" w:unhideWhenUsed="0"/>
+    <w:lsdException w:name="Light Shading Accent 3" w:semiHidden="0" w:uiPriority="60" w:unhideWhenUsed="0"/>
+    <w:lsdException w:name="Light List Accent 3" w:semiHidden="0" w:uiPriority="61" w:unhideWhenUsed="0"/>
+    <w:lsdException w:name="Light Grid Accent 3" w:semiHidden="0" w:uiPriority="62" w:unhideWhenUsed="0"/>
+    <w:lsdException w:name="Medium Shading 1 Accent 3" w:semiHidden="0" w:uiPriority="63" w:unhideWhenUsed="0"/>
+    <w:lsdException w:name="Medium Shading 2 Accent 3" w:semiHidden="0" w:uiPriority="64" w:unhideWhenUsed="0"/>
+    <w:lsdException w:name="Medium List 1 Accent 3" w:semiHidden="0" w:uiPriority="65" w:unhideWhenUsed="0"/>
+    <w:lsdException w:name="Medium List 2 Accent 3" w:semiHidden="0" w:uiPriority="66" w:unhideWhenUsed="0"/>
+    <w:lsdException w:name="Medium Grid 1 Accent 3" w:semiHidden="0" w:uiPriority="67" w:unhideWhenUsed="0"/>
+    <w:lsdException w:name="Medium Grid 2 Accent 3" w:semiHidden="0" w:uiPriority="68" w:unhideWhenUsed="0"/>
+    <w:lsdException w:name="Medium Grid 3 Accent 3" w:semiHidden="0" w:uiPriority="69" w:unhideWhenUsed="0"/>
+    <w:lsdException w:name="Dark List Accent 3" w:semiHidden="0" w:uiPriority="70" w:unhideWhenUsed="0"/>
+    <w:lsdException w:name="Colorful Shading Accent 3" w:semiHidden="0" w:uiPriority="71" w:unhideWhenUsed="0"/>
+    <w:lsdException w:name="Colorful List Accent 3" w:semiHidden="0" w:uiPriority="72" w:unhideWhenUsed="0"/>
+    <w:lsdException w:name="Colorful Grid Accent 3" w:semiHidden="0" w:uiPriority="73" w:unhideWhenUsed="0"/>
+    <w:lsdException w:name="Light Shading Accent 4" w:semiHidden="0" w:uiPriority="60" w:unhideWhenUsed="0"/>
+    <w:lsdException w:name="Light List Accent 4" w:semiHidden="0" w:uiPriority="61" w:unhideWhenUsed="0"/>
+    <w:lsdException w:name="Light Grid Accent 4" w:semiHidden="0" w:uiPriority="62" w:unhideWhenUsed="0"/>
+    <w:lsdException w:name="Medium Shading 1 Accent 4" w:semiHidden="0" w:uiPriority="63" w:unhideWhenUsed="0"/>
+    <w:lsdException w:name="Medium Shading 2 Accent 4" w:semiHidden="0" w:uiPriority="64" w:unhideWhenUsed="0"/>
+    <w:lsdException w:name="Medium List 1 Accent 4" w:semiHidden="0" w:uiPriority="65" w:unhideWhenUsed="0"/>
+    <w:lsdException w:name="Medium List 2 Accent 4" w:semiHidden="0" w:uiPriority="66" w:unhideWhenUsed="0"/>
+    <w:lsdException w:name="Medium Grid 1 Accent 4" w:semiHidden="0" w:uiPriority="67" w:unhideWhenUsed="0"/>
+    <w:lsdException w:name="Medium Grid 2 Accent 4" w:semiHidden="0" w:uiPriority="68" w:unhideWhenUsed="0"/>
+    <w:lsdException w:name="Medium Grid 3 Accent 4" w:semiHidden="0" w:uiPriority="69" w:unhideWhenUsed="0"/>
+    <w:lsdException w:name="Dark List Accent 4" w:semiHidden="0" w:uiPriority="70" w:unhideWhenUsed="0"/>
+    <w:lsdException w:name="Colorful Shading Accent 4" w:semiHidden="0" w:uiPriority="71" w:unhideWhenUsed="0"/>
+    <w:lsdException w:name="Colorful List Accent 4" w:semiHidden="0" w:uiPriority="72" w:unhideWhenUsed="0"/>
+    <w:lsdException w:name="Colorful Grid Accent 4" w:semiHidden="0" w:uiPriority="73" w:unhideWhenUsed="0"/>
+    <w:lsdException w:name="Light Shading Accent 5" w:semiHidden="0" w:uiPriority="60" w:unhideWhenUsed="0"/>
+    <w:lsdException w:name="Light List Accent 5" w:semiHidden="0" w:uiPriority="61" w:unhideWhenUsed="0"/>
+    <w:lsdException w:name="Light Grid Accent 5" w:semiHidden="0" w:uiPriority="62" w:unhideWhenUsed="0"/>
+    <w:lsdException w:name="Medium Shading 1 Accent 5" w:semiHidden="0" w:uiPriority="63" w:unhideWhenUsed="0"/>
+    <w:lsdException w:name="Medium Shading 2 Accent 5" w:semiHidden="0" w:uiPriority="64" w:unhideWhenUsed="0"/>
+    <w:lsdException w:name="Medium List 1 Accent 5" w:semiHidden="0" w:uiPriority="65" w:unhideWhenUsed="0"/>
+    <w:lsdException w:name="Medium List 2 Accent 5" w:semiHidden="0" w:uiPriority="66" w:unhideWhenUsed="0"/>
+    <w:lsdException w:name="Medium Grid 1 Accent 5" w:semiHidden="0" w:uiPriority="67" w:unhideWhenUsed="0"/>
+    <w:lsdException w:name="Medium Grid 2 Accent 5" w:semiHidden="0" w:uiPriority="68" w:unhideWhenUsed="0"/>
+    <w:lsdException w:name="Medium Grid 3 Accent 5" w:semiHidden="0" w:uiPriority="69" w:unhideWhenUsed="0"/>
+    <w:lsdException w:name="Dark List Accent 5" w:semiHidden="0" w:uiPriority="70" w:unhideWhenUsed="0"/>
+    <w:lsdException w:name="Colorful Shading Accent 5" w:semiHidden="0" w:uiPriority="71" w:unhideWhenUsed="0"/>
+    <w:lsdException w:name="Colorful List Accent 5" w:semiHidden="0" w:uiPriority="72" w:unhideWhenUsed="0"/>
+    <w:lsdException w:name="Colorful Grid Accent 5" w:semiHidden="0" w:uiPriority="73" w:unhideWhenUsed="0"/>
+    <w:lsdException w:name="Light Shading Accent 6" w:semiHidden="0" w:uiPriority="60" w:unhideWhenUsed="0"/>
+    <w:lsdException w:name="Light List Accent 6" w:semiHidden="0" w:uiPriority="61" w:unhideWhenUsed="0"/>
+    <w:lsdException w:name="Light Grid Accent 6" w:semiHidden="0" w:uiPriority="62" w:unhideWhenUsed="0"/>
+    <w:lsdException w:name="Medium Shading 1 Accent 6" w:semiHidden="0" w:uiPriority="63" w:unhideWhenUsed="0"/>
+    <w:lsdException w:name="Medium Shading 2 Accent 6" w:semiHidden="0" w:uiPriority="64" w:unhideWhenUsed="0"/>
+    <w:lsdException w:name="Medium List 1 Accent 6" w:semiHidden="0" w:uiPriority="65" w:unhideWhenUsed="0"/>
+    <w:lsdException w:name="Medium List 2 Accent 6" w:semiHidden="0" w:uiPriority="66" w:unhideWhenUsed="0"/>
+    <w:lsdException w:name="Medium Grid 1 Accent 6" w:semiHidden="0" w:uiPriority="67" w:unhideWhenUsed="0"/>
+    <w:lsdException w:name="Medium Grid 2 Accent 6" w:semiHidden="0" w:uiPriority="68" w:unhideWhenUsed="0"/>
+    <w:lsdException w:name="Medium Grid 3 Accent 6" w:semiHidden="0" w:uiPriority="69" w:unhideWhenUsed="0"/>
+    <w:lsdException w:name="Dark List Accent 6" w:semiHidden="0" w:uiPriority="70" w:unhideWhenUsed="0"/>
+    <w:lsdException w:name="Colorful Shading Accent 6" w:semiHidden="0" w:uiPriority="71" w:unhideWhenUsed="0"/>
+    <w:lsdException w:name="Colorful List Accent 6" w:semiHidden="0" w:uiPriority="72" w:unhideWhenUsed="0"/>
+    <w:lsdException w:name="Colorful Grid Accent 6" w:semiHidden="0" w:uiPriority="73" w:unhideWhenUsed="0"/>
+    <w:lsdException w:name="Subtle Emphasis" w:semiHidden="0" w:uiPriority="19" w:unhideWhenUsed="0" w:qFormat="1"/>
+    <w:lsdException w:name="Intense Emphasis" w:semiHidden="0" w:uiPriority="21" w:unhideWhenUsed="0" w:qFormat="1"/>
+    <w:lsdException w:name="Subtle Reference" w:semiHidden="0" w:uiPriority="31" w:unhideWhenUsed="0" w:qFormat="1"/>
+    <w:lsdException w:name="Intense Reference" w:semiHidden="0" w:uiPriority="32" w:unhideWhenUsed="0" w:qFormat="1"/>
+    <w:lsdException w:name="Book Title" w:semiHidden="0" w:uiPriority="33" w:unhideWhenUsed="0" w:qFormat="1"/>
+    <w:lsdException w:name="Bibliography" w:uiPriority="37"/>
+    <w:lsdException w:name="TOC Heading" w:uiPriority="39" w:qFormat="1"/>
+  </w:latentStyles>
+  <w:style w:type="paragraph" w:default="1" w:styleId="Normalny">
+    <w:name w:val="Normal"/>
+    <w:qFormat/>
+  </w:style>
+  <w:style w:type="character" w:default="1" w:styleId="Domylnaczcionkaakapitu">
+    <w:name w:val="Default Paragraph Font"/>
+    <w:uiPriority w:val="1"/>
+    <w:semiHidden/>
+    <w:unhideWhenUsed/>
+  </w:style>
+  <w:style w:type="table" w:default="1" w:styleId="Standardowy">
+    <w:name w:val="Normal Table"/>
+    <w:uiPriority w:val="99"/>
+    <w:semiHidden/>
+    <w:unhideWhenUsed/>
+    <w:tblPr>
+      <w:tblInd w:w="0" w:type="dxa"/>
+      <w:tblCellMar>
+        <w:top w:w="0" w:type="dxa"/>
+        <w:left w:w="108" w:type="dxa"/>
+        <w:bottom w:w="0" w:type="dxa"/>
+        <w:right w:w="108" w:type="dxa"/>
+      </w:tblCellMar>
+    </w:tblPr>
+  </w:style>
+  <w:style w:type="numbering" w:default="1" w:styleId="Bezlisty">
+    <w:name w:val="No List"/>
+    <w:uiPriority w:val="99"/>
+    <w:semiHidden/>
+    <w:unhideWhenUsed/>
+  </w:style>
+  <w:style w:type="character" w:styleId="Tekstzastpczy">
+    <w:name w:val="Placeholder Text"/>
+    <w:basedOn w:val="Domylnaczcionkaakapitu"/>
+    <w:uiPriority w:val="99"/>
+    <w:semiHidden/>
+    <w:rsid w:val="00F17D14"/>
+    <w:rPr>
+      <w:color w:val="808080"/>
+    </w:rPr>
+  </w:style>
+</w:styles>
+</file>
+
+<file path=word/glossary/webSettings.xml><?xml version="1.0" encoding="utf-8"?>
+<w:webSettings xmlns:mc="http://schemas.openxmlformats.org/markup-compatibility/2006" xmlns:r="http://schemas.openxmlformats.org/officeDocument/2006/relationships" xmlns:w="http://schemas.openxmlformats.org/wordprocessingml/2006/main" xmlns:w14="http://schemas.microsoft.com/office/word/2010/wordml" mc:Ignorable="w14">
+  <w:optimizeForBrowser/>
+  <w:allowPNG/>
+</w:webSettings>
+</file>
+
 <file path=word/theme/theme1.xml><?xml version="1.0" encoding="utf-8"?>
 <a:theme xmlns:a="http://schemas.openxmlformats.org/drawingml/2006/main" name="Office Theme">
   <a:themeElements>
@@ -5651,7 +7525,7 @@
   <a:extraClrSchemeLst/>
   <a:extLst>
     <a:ext uri="{05A4C25C-085E-4340-85A3-A5531E510DB2}">
-      <thm15:themeFamily xmlns="" xmlns:thm15="http://schemas.microsoft.com/office/thememl/2012/main" name="Office Theme" id="{62F939B6-93AF-4DB8-9C6B-D6C7DFDC589F}" vid="{4A3C46E8-61CC-4603-A589-7422A47A8E4A}"/>
+      <thm15:themeFamily xmlns:thm15="http://schemas.microsoft.com/office/thememl/2012/main" xmlns="" name="Office Theme" id="{62F939B6-93AF-4DB8-9C6B-D6C7DFDC589F}" vid="{4A3C46E8-61CC-4603-A589-7422A47A8E4A}"/>
     </a:ext>
   </a:extLst>
 </a:theme>
@@ -6086,7 +7960,7 @@
 </file>
 
 <file path=customXml/itemProps1.xml><?xml version="1.0" encoding="utf-8"?>
-<ds:datastoreItem xmlns:ds="http://schemas.openxmlformats.org/officeDocument/2006/customXml" ds:itemID="{0A93DD4D-4F9F-4A81-B2A2-B3AAAFFC7A23}">
+<ds:datastoreItem xmlns:ds="http://schemas.openxmlformats.org/officeDocument/2006/customXml" ds:itemID="{D689DE35-882C-4FAB-BB15-A7C840F5F3E4}">
   <ds:schemaRefs>
     <ds:schemaRef ds:uri="http://schemas.openxmlformats.org/officeDocument/2006/bibliography"/>
   </ds:schemaRefs>

</xml_diff>